<commit_message>
Add what I learned
</commit_message>
<xml_diff>
--- a/matt_writeup.docx
+++ b/matt_writeup.docx
@@ -71,7 +71,6 @@
         </w:rPr>
       </w:pPr>
       <w:proofErr w:type="spellStart"/>
-      <w:proofErr w:type="gramStart"/>
       <w:r>
         <w:rPr>
           <w:rFonts w:ascii="Times New Roman" w:hAnsi="Times New Roman" w:cs="Times New Roman"/>
@@ -81,7 +80,6 @@
         <w:t>install.packages</w:t>
       </w:r>
       <w:proofErr w:type="spellEnd"/>
-      <w:proofErr w:type="gramEnd"/>
       <w:r>
         <w:rPr>
           <w:rFonts w:ascii="Times New Roman" w:hAnsi="Times New Roman" w:cs="Times New Roman"/>
@@ -121,7 +119,6 @@
         </w:rPr>
       </w:pPr>
       <w:proofErr w:type="spellStart"/>
-      <w:proofErr w:type="gramStart"/>
       <w:r>
         <w:rPr>
           <w:rFonts w:ascii="Times New Roman" w:hAnsi="Times New Roman" w:cs="Times New Roman"/>
@@ -131,7 +128,6 @@
         <w:t>install.packages</w:t>
       </w:r>
       <w:proofErr w:type="spellEnd"/>
-      <w:proofErr w:type="gramEnd"/>
       <w:r>
         <w:rPr>
           <w:rFonts w:ascii="Times New Roman" w:hAnsi="Times New Roman" w:cs="Times New Roman"/>
@@ -254,7 +250,6 @@
         <w:t xml:space="preserve">doc = </w:t>
       </w:r>
       <w:proofErr w:type="spellStart"/>
-      <w:proofErr w:type="gramStart"/>
       <w:r>
         <w:rPr>
           <w:rFonts w:ascii="Times New Roman" w:hAnsi="Times New Roman" w:cs="Times New Roman"/>
@@ -273,7 +268,6 @@
         <w:t>(</w:t>
       </w:r>
       <w:proofErr w:type="spellStart"/>
-      <w:proofErr w:type="gramEnd"/>
       <w:r>
         <w:rPr>
           <w:rFonts w:ascii="Times New Roman" w:hAnsi="Times New Roman" w:cs="Times New Roman"/>
@@ -701,62 +695,26 @@
           <w:sz w:val="24"/>
           <w:szCs w:val="24"/>
         </w:rPr>
-        <w:t xml:space="preserve"> $ dummy.txt              </w:t>
-      </w:r>
-      <w:proofErr w:type="gramStart"/>
-      <w:r>
-        <w:rPr>
-          <w:rFonts w:ascii="Times New Roman" w:hAnsi="Times New Roman" w:cs="Times New Roman"/>
-          <w:sz w:val="24"/>
-          <w:szCs w:val="24"/>
-        </w:rPr>
-        <w:t xml:space="preserve">  :List</w:t>
-      </w:r>
-      <w:proofErr w:type="gramEnd"/>
-      <w:r>
-        <w:rPr>
-          <w:rFonts w:ascii="Times New Roman" w:hAnsi="Times New Roman" w:cs="Times New Roman"/>
-          <w:sz w:val="24"/>
-          <w:szCs w:val="24"/>
-        </w:rPr>
-        <w:t xml:space="preserve"> of 2</w:t>
-      </w:r>
-    </w:p>
-    <w:p>
-      <w:pPr>
-        <w:spacing w:line="240" w:lineRule="auto"/>
-        <w:contextualSpacing/>
-        <w:rPr>
-          <w:rFonts w:ascii="Times New Roman" w:hAnsi="Times New Roman" w:cs="Times New Roman"/>
-          <w:sz w:val="24"/>
-          <w:szCs w:val="24"/>
-        </w:rPr>
-      </w:pPr>
-      <w:r>
-        <w:rPr>
-          <w:rFonts w:ascii="Times New Roman" w:hAnsi="Times New Roman" w:cs="Times New Roman"/>
-          <w:sz w:val="24"/>
-          <w:szCs w:val="24"/>
-        </w:rPr>
-        <w:t xml:space="preserve">  </w:t>
-      </w:r>
-      <w:proofErr w:type="gramStart"/>
-      <w:r>
-        <w:rPr>
-          <w:rFonts w:ascii="Times New Roman" w:hAnsi="Times New Roman" w:cs="Times New Roman"/>
-          <w:sz w:val="24"/>
-          <w:szCs w:val="24"/>
-        </w:rPr>
-        <w:t>..</w:t>
-      </w:r>
-      <w:proofErr w:type="gramEnd"/>
-      <w:r>
-        <w:rPr>
-          <w:rFonts w:ascii="Times New Roman" w:hAnsi="Times New Roman" w:cs="Times New Roman"/>
-          <w:sz w:val="24"/>
-          <w:szCs w:val="24"/>
-        </w:rPr>
-        <w:t xml:space="preserve">$ content: </w:t>
+        <w:t xml:space="preserve"> $ dummy.txt                :List of 2</w:t>
+      </w:r>
+    </w:p>
+    <w:p>
+      <w:pPr>
+        <w:spacing w:line="240" w:lineRule="auto"/>
+        <w:contextualSpacing/>
+        <w:rPr>
+          <w:rFonts w:ascii="Times New Roman" w:hAnsi="Times New Roman" w:cs="Times New Roman"/>
+          <w:sz w:val="24"/>
+          <w:szCs w:val="24"/>
+        </w:rPr>
+      </w:pPr>
+      <w:r>
+        <w:rPr>
+          <w:rFonts w:ascii="Times New Roman" w:hAnsi="Times New Roman" w:cs="Times New Roman"/>
+          <w:sz w:val="24"/>
+          <w:szCs w:val="24"/>
+        </w:rPr>
+        <w:t xml:space="preserve">  ..$ content: </w:t>
       </w:r>
       <w:proofErr w:type="spellStart"/>
       <w:r>
@@ -793,62 +751,26 @@
           <w:sz w:val="24"/>
           <w:szCs w:val="24"/>
         </w:rPr>
-        <w:t xml:space="preserve">  </w:t>
-      </w:r>
-      <w:proofErr w:type="gramStart"/>
-      <w:r>
-        <w:rPr>
-          <w:rFonts w:ascii="Times New Roman" w:hAnsi="Times New Roman" w:cs="Times New Roman"/>
-          <w:sz w:val="24"/>
-          <w:szCs w:val="24"/>
-        </w:rPr>
-        <w:t>..</w:t>
-      </w:r>
-      <w:proofErr w:type="gramEnd"/>
-      <w:r>
-        <w:rPr>
-          <w:rFonts w:ascii="Times New Roman" w:hAnsi="Times New Roman" w:cs="Times New Roman"/>
-          <w:sz w:val="24"/>
-          <w:szCs w:val="24"/>
-        </w:rPr>
-        <w:t>$ meta   :List of 7</w:t>
-      </w:r>
-    </w:p>
-    <w:p>
-      <w:pPr>
-        <w:spacing w:line="240" w:lineRule="auto"/>
-        <w:contextualSpacing/>
-        <w:rPr>
-          <w:rFonts w:ascii="Times New Roman" w:hAnsi="Times New Roman" w:cs="Times New Roman"/>
-          <w:sz w:val="24"/>
-          <w:szCs w:val="24"/>
-        </w:rPr>
-      </w:pPr>
-      <w:r>
-        <w:rPr>
-          <w:rFonts w:ascii="Times New Roman" w:hAnsi="Times New Roman" w:cs="Times New Roman"/>
-          <w:sz w:val="24"/>
-          <w:szCs w:val="24"/>
-        </w:rPr>
-        <w:t xml:space="preserve">  .. </w:t>
-      </w:r>
-      <w:proofErr w:type="gramStart"/>
-      <w:r>
-        <w:rPr>
-          <w:rFonts w:ascii="Times New Roman" w:hAnsi="Times New Roman" w:cs="Times New Roman"/>
-          <w:sz w:val="24"/>
-          <w:szCs w:val="24"/>
-        </w:rPr>
-        <w:t>..</w:t>
-      </w:r>
-      <w:proofErr w:type="gramEnd"/>
-      <w:r>
-        <w:rPr>
-          <w:rFonts w:ascii="Times New Roman" w:hAnsi="Times New Roman" w:cs="Times New Roman"/>
-          <w:sz w:val="24"/>
-          <w:szCs w:val="24"/>
-        </w:rPr>
-        <w:t xml:space="preserve">$ author       : </w:t>
+        <w:t xml:space="preserve">  ..$ meta   :List of 7</w:t>
+      </w:r>
+    </w:p>
+    <w:p>
+      <w:pPr>
+        <w:spacing w:line="240" w:lineRule="auto"/>
+        <w:contextualSpacing/>
+        <w:rPr>
+          <w:rFonts w:ascii="Times New Roman" w:hAnsi="Times New Roman" w:cs="Times New Roman"/>
+          <w:sz w:val="24"/>
+          <w:szCs w:val="24"/>
+        </w:rPr>
+      </w:pPr>
+      <w:r>
+        <w:rPr>
+          <w:rFonts w:ascii="Times New Roman" w:hAnsi="Times New Roman" w:cs="Times New Roman"/>
+          <w:sz w:val="24"/>
+          <w:szCs w:val="24"/>
+        </w:rPr>
+        <w:t xml:space="preserve">  .. ..$ author       : </w:t>
       </w:r>
       <w:proofErr w:type="spellStart"/>
       <w:r>
@@ -885,25 +807,7 @@
           <w:sz w:val="24"/>
           <w:szCs w:val="24"/>
         </w:rPr>
-        <w:t xml:space="preserve">  .. </w:t>
-      </w:r>
-      <w:proofErr w:type="gramStart"/>
-      <w:r>
-        <w:rPr>
-          <w:rFonts w:ascii="Times New Roman" w:hAnsi="Times New Roman" w:cs="Times New Roman"/>
-          <w:sz w:val="24"/>
-          <w:szCs w:val="24"/>
-        </w:rPr>
-        <w:t>..</w:t>
-      </w:r>
-      <w:proofErr w:type="gramEnd"/>
-      <w:r>
-        <w:rPr>
-          <w:rFonts w:ascii="Times New Roman" w:hAnsi="Times New Roman" w:cs="Times New Roman"/>
-          <w:sz w:val="24"/>
-          <w:szCs w:val="24"/>
-        </w:rPr>
-        <w:t xml:space="preserve">$ </w:t>
+        <w:t xml:space="preserve">  .. ..$ </w:t>
       </w:r>
       <w:proofErr w:type="spellStart"/>
       <w:r>
@@ -958,25 +862,7 @@
           <w:sz w:val="24"/>
           <w:szCs w:val="24"/>
         </w:rPr>
-        <w:t xml:space="preserve">  .. </w:t>
-      </w:r>
-      <w:proofErr w:type="gramStart"/>
-      <w:r>
-        <w:rPr>
-          <w:rFonts w:ascii="Times New Roman" w:hAnsi="Times New Roman" w:cs="Times New Roman"/>
-          <w:sz w:val="24"/>
-          <w:szCs w:val="24"/>
-        </w:rPr>
-        <w:t>..</w:t>
-      </w:r>
-      <w:proofErr w:type="gramEnd"/>
-      <w:r>
-        <w:rPr>
-          <w:rFonts w:ascii="Times New Roman" w:hAnsi="Times New Roman" w:cs="Times New Roman"/>
-          <w:sz w:val="24"/>
-          <w:szCs w:val="24"/>
-        </w:rPr>
-        <w:t xml:space="preserve">$ description  : </w:t>
+        <w:t xml:space="preserve">  .. ..$ description  : </w:t>
       </w:r>
       <w:proofErr w:type="spellStart"/>
       <w:r>
@@ -1013,25 +899,7 @@
           <w:sz w:val="24"/>
           <w:szCs w:val="24"/>
         </w:rPr>
-        <w:t xml:space="preserve">  .. </w:t>
-      </w:r>
-      <w:proofErr w:type="gramStart"/>
-      <w:r>
-        <w:rPr>
-          <w:rFonts w:ascii="Times New Roman" w:hAnsi="Times New Roman" w:cs="Times New Roman"/>
-          <w:sz w:val="24"/>
-          <w:szCs w:val="24"/>
-        </w:rPr>
-        <w:t>..</w:t>
-      </w:r>
-      <w:proofErr w:type="gramEnd"/>
-      <w:r>
-        <w:rPr>
-          <w:rFonts w:ascii="Times New Roman" w:hAnsi="Times New Roman" w:cs="Times New Roman"/>
-          <w:sz w:val="24"/>
-          <w:szCs w:val="24"/>
-        </w:rPr>
-        <w:t xml:space="preserve">$ heading      : </w:t>
+        <w:t xml:space="preserve">  .. ..$ heading      : </w:t>
       </w:r>
       <w:proofErr w:type="spellStart"/>
       <w:r>
@@ -1068,25 +936,7 @@
           <w:sz w:val="24"/>
           <w:szCs w:val="24"/>
         </w:rPr>
-        <w:t xml:space="preserve">  .. </w:t>
-      </w:r>
-      <w:proofErr w:type="gramStart"/>
-      <w:r>
-        <w:rPr>
-          <w:rFonts w:ascii="Times New Roman" w:hAnsi="Times New Roman" w:cs="Times New Roman"/>
-          <w:sz w:val="24"/>
-          <w:szCs w:val="24"/>
-        </w:rPr>
-        <w:t>..</w:t>
-      </w:r>
-      <w:proofErr w:type="gramEnd"/>
-      <w:r>
-        <w:rPr>
-          <w:rFonts w:ascii="Times New Roman" w:hAnsi="Times New Roman" w:cs="Times New Roman"/>
-          <w:sz w:val="24"/>
-          <w:szCs w:val="24"/>
-        </w:rPr>
-        <w:t xml:space="preserve">$ id           : </w:t>
+        <w:t xml:space="preserve">  .. ..$ id           : </w:t>
       </w:r>
       <w:proofErr w:type="spellStart"/>
       <w:r>
@@ -1123,25 +973,7 @@
           <w:sz w:val="24"/>
           <w:szCs w:val="24"/>
         </w:rPr>
-        <w:t xml:space="preserve">  .. </w:t>
-      </w:r>
-      <w:proofErr w:type="gramStart"/>
-      <w:r>
-        <w:rPr>
-          <w:rFonts w:ascii="Times New Roman" w:hAnsi="Times New Roman" w:cs="Times New Roman"/>
-          <w:sz w:val="24"/>
-          <w:szCs w:val="24"/>
-        </w:rPr>
-        <w:t>..</w:t>
-      </w:r>
-      <w:proofErr w:type="gramEnd"/>
-      <w:r>
-        <w:rPr>
-          <w:rFonts w:ascii="Times New Roman" w:hAnsi="Times New Roman" w:cs="Times New Roman"/>
-          <w:sz w:val="24"/>
-          <w:szCs w:val="24"/>
-        </w:rPr>
-        <w:t xml:space="preserve">$ language     : </w:t>
+        <w:t xml:space="preserve">  .. ..$ language     : </w:t>
       </w:r>
       <w:proofErr w:type="spellStart"/>
       <w:r>
@@ -1196,25 +1028,7 @@
           <w:sz w:val="24"/>
           <w:szCs w:val="24"/>
         </w:rPr>
-        <w:t xml:space="preserve">  .. </w:t>
-      </w:r>
-      <w:proofErr w:type="gramStart"/>
-      <w:r>
-        <w:rPr>
-          <w:rFonts w:ascii="Times New Roman" w:hAnsi="Times New Roman" w:cs="Times New Roman"/>
-          <w:sz w:val="24"/>
-          <w:szCs w:val="24"/>
-        </w:rPr>
-        <w:t>..</w:t>
-      </w:r>
-      <w:proofErr w:type="gramEnd"/>
-      <w:r>
-        <w:rPr>
-          <w:rFonts w:ascii="Times New Roman" w:hAnsi="Times New Roman" w:cs="Times New Roman"/>
-          <w:sz w:val="24"/>
-          <w:szCs w:val="24"/>
-        </w:rPr>
-        <w:t xml:space="preserve">$ origin       : </w:t>
+        <w:t xml:space="preserve">  .. ..$ origin       : </w:t>
       </w:r>
       <w:proofErr w:type="spellStart"/>
       <w:r>
@@ -1251,25 +1065,7 @@
           <w:sz w:val="24"/>
           <w:szCs w:val="24"/>
         </w:rPr>
-        <w:t xml:space="preserve">  .. </w:t>
-      </w:r>
-      <w:proofErr w:type="gramStart"/>
-      <w:r>
-        <w:rPr>
-          <w:rFonts w:ascii="Times New Roman" w:hAnsi="Times New Roman" w:cs="Times New Roman"/>
-          <w:sz w:val="24"/>
-          <w:szCs w:val="24"/>
-        </w:rPr>
-        <w:t>..</w:t>
-      </w:r>
-      <w:proofErr w:type="gramEnd"/>
-      <w:r>
-        <w:rPr>
-          <w:rFonts w:ascii="Times New Roman" w:hAnsi="Times New Roman" w:cs="Times New Roman"/>
-          <w:sz w:val="24"/>
-          <w:szCs w:val="24"/>
-        </w:rPr>
-        <w:t xml:space="preserve">- </w:t>
+        <w:t xml:space="preserve">  .. ..- </w:t>
       </w:r>
       <w:proofErr w:type="spellStart"/>
       <w:r>
@@ -1342,25 +1138,7 @@
           <w:sz w:val="24"/>
           <w:szCs w:val="24"/>
         </w:rPr>
-        <w:t xml:space="preserve">  </w:t>
-      </w:r>
-      <w:proofErr w:type="gramStart"/>
-      <w:r>
-        <w:rPr>
-          <w:rFonts w:ascii="Times New Roman" w:hAnsi="Times New Roman" w:cs="Times New Roman"/>
-          <w:sz w:val="24"/>
-          <w:szCs w:val="24"/>
-        </w:rPr>
-        <w:t>..</w:t>
-      </w:r>
-      <w:proofErr w:type="gramEnd"/>
-      <w:r>
-        <w:rPr>
-          <w:rFonts w:ascii="Times New Roman" w:hAnsi="Times New Roman" w:cs="Times New Roman"/>
-          <w:sz w:val="24"/>
-          <w:szCs w:val="24"/>
-        </w:rPr>
-        <w:t xml:space="preserve">- </w:t>
+        <w:t xml:space="preserve">  ..- </w:t>
       </w:r>
       <w:proofErr w:type="spellStart"/>
       <w:r>
@@ -1455,7 +1233,6 @@
         <w:t xml:space="preserve"> $ </w:t>
       </w:r>
       <w:proofErr w:type="spellStart"/>
-      <w:proofErr w:type="gramStart"/>
       <w:r>
         <w:rPr>
           <w:rFonts w:ascii="Times New Roman" w:hAnsi="Times New Roman" w:cs="Times New Roman"/>
@@ -1465,7 +1242,6 @@
         <w:t>TwentyThousandLeagues.txt:List</w:t>
       </w:r>
       <w:proofErr w:type="spellEnd"/>
-      <w:proofErr w:type="gramEnd"/>
       <w:r>
         <w:rPr>
           <w:rFonts w:ascii="Times New Roman" w:hAnsi="Times New Roman" w:cs="Times New Roman"/>
@@ -1491,25 +1267,7 @@
           <w:sz w:val="24"/>
           <w:szCs w:val="24"/>
         </w:rPr>
-        <w:t xml:space="preserve">  </w:t>
-      </w:r>
-      <w:proofErr w:type="gramStart"/>
-      <w:r>
-        <w:rPr>
-          <w:rFonts w:ascii="Times New Roman" w:hAnsi="Times New Roman" w:cs="Times New Roman"/>
-          <w:sz w:val="24"/>
-          <w:szCs w:val="24"/>
-        </w:rPr>
-        <w:t>..</w:t>
-      </w:r>
-      <w:proofErr w:type="gramEnd"/>
-      <w:r>
-        <w:rPr>
-          <w:rFonts w:ascii="Times New Roman" w:hAnsi="Times New Roman" w:cs="Times New Roman"/>
-          <w:sz w:val="24"/>
-          <w:szCs w:val="24"/>
-        </w:rPr>
-        <w:t xml:space="preserve">$ content: </w:t>
+        <w:t xml:space="preserve">  ..$ content: </w:t>
       </w:r>
       <w:proofErr w:type="spellStart"/>
       <w:r>
@@ -1546,62 +1304,26 @@
           <w:sz w:val="24"/>
           <w:szCs w:val="24"/>
         </w:rPr>
-        <w:t xml:space="preserve">  </w:t>
-      </w:r>
-      <w:proofErr w:type="gramStart"/>
-      <w:r>
-        <w:rPr>
-          <w:rFonts w:ascii="Times New Roman" w:hAnsi="Times New Roman" w:cs="Times New Roman"/>
-          <w:sz w:val="24"/>
-          <w:szCs w:val="24"/>
-        </w:rPr>
-        <w:t>..</w:t>
-      </w:r>
-      <w:proofErr w:type="gramEnd"/>
-      <w:r>
-        <w:rPr>
-          <w:rFonts w:ascii="Times New Roman" w:hAnsi="Times New Roman" w:cs="Times New Roman"/>
-          <w:sz w:val="24"/>
-          <w:szCs w:val="24"/>
-        </w:rPr>
-        <w:t>$ meta   :List of 7</w:t>
-      </w:r>
-    </w:p>
-    <w:p>
-      <w:pPr>
-        <w:spacing w:line="240" w:lineRule="auto"/>
-        <w:contextualSpacing/>
-        <w:rPr>
-          <w:rFonts w:ascii="Times New Roman" w:hAnsi="Times New Roman" w:cs="Times New Roman"/>
-          <w:sz w:val="24"/>
-          <w:szCs w:val="24"/>
-        </w:rPr>
-      </w:pPr>
-      <w:r>
-        <w:rPr>
-          <w:rFonts w:ascii="Times New Roman" w:hAnsi="Times New Roman" w:cs="Times New Roman"/>
-          <w:sz w:val="24"/>
-          <w:szCs w:val="24"/>
-        </w:rPr>
-        <w:t xml:space="preserve">  .. </w:t>
-      </w:r>
-      <w:proofErr w:type="gramStart"/>
-      <w:r>
-        <w:rPr>
-          <w:rFonts w:ascii="Times New Roman" w:hAnsi="Times New Roman" w:cs="Times New Roman"/>
-          <w:sz w:val="24"/>
-          <w:szCs w:val="24"/>
-        </w:rPr>
-        <w:t>..</w:t>
-      </w:r>
-      <w:proofErr w:type="gramEnd"/>
-      <w:r>
-        <w:rPr>
-          <w:rFonts w:ascii="Times New Roman" w:hAnsi="Times New Roman" w:cs="Times New Roman"/>
-          <w:sz w:val="24"/>
-          <w:szCs w:val="24"/>
-        </w:rPr>
-        <w:t xml:space="preserve">$ author       : </w:t>
+        <w:t xml:space="preserve">  ..$ meta   :List of 7</w:t>
+      </w:r>
+    </w:p>
+    <w:p>
+      <w:pPr>
+        <w:spacing w:line="240" w:lineRule="auto"/>
+        <w:contextualSpacing/>
+        <w:rPr>
+          <w:rFonts w:ascii="Times New Roman" w:hAnsi="Times New Roman" w:cs="Times New Roman"/>
+          <w:sz w:val="24"/>
+          <w:szCs w:val="24"/>
+        </w:rPr>
+      </w:pPr>
+      <w:r>
+        <w:rPr>
+          <w:rFonts w:ascii="Times New Roman" w:hAnsi="Times New Roman" w:cs="Times New Roman"/>
+          <w:sz w:val="24"/>
+          <w:szCs w:val="24"/>
+        </w:rPr>
+        <w:t xml:space="preserve">  .. ..$ author       : </w:t>
       </w:r>
       <w:proofErr w:type="spellStart"/>
       <w:r>
@@ -1638,25 +1360,7 @@
           <w:sz w:val="24"/>
           <w:szCs w:val="24"/>
         </w:rPr>
-        <w:t xml:space="preserve">  .. </w:t>
-      </w:r>
-      <w:proofErr w:type="gramStart"/>
-      <w:r>
-        <w:rPr>
-          <w:rFonts w:ascii="Times New Roman" w:hAnsi="Times New Roman" w:cs="Times New Roman"/>
-          <w:sz w:val="24"/>
-          <w:szCs w:val="24"/>
-        </w:rPr>
-        <w:t>..</w:t>
-      </w:r>
-      <w:proofErr w:type="gramEnd"/>
-      <w:r>
-        <w:rPr>
-          <w:rFonts w:ascii="Times New Roman" w:hAnsi="Times New Roman" w:cs="Times New Roman"/>
-          <w:sz w:val="24"/>
-          <w:szCs w:val="24"/>
-        </w:rPr>
-        <w:t xml:space="preserve">$ </w:t>
+        <w:t xml:space="preserve">  .. ..$ </w:t>
       </w:r>
       <w:proofErr w:type="spellStart"/>
       <w:r>
@@ -1711,25 +1415,7 @@
           <w:sz w:val="24"/>
           <w:szCs w:val="24"/>
         </w:rPr>
-        <w:t xml:space="preserve">  .. </w:t>
-      </w:r>
-      <w:proofErr w:type="gramStart"/>
-      <w:r>
-        <w:rPr>
-          <w:rFonts w:ascii="Times New Roman" w:hAnsi="Times New Roman" w:cs="Times New Roman"/>
-          <w:sz w:val="24"/>
-          <w:szCs w:val="24"/>
-        </w:rPr>
-        <w:t>..</w:t>
-      </w:r>
-      <w:proofErr w:type="gramEnd"/>
-      <w:r>
-        <w:rPr>
-          <w:rFonts w:ascii="Times New Roman" w:hAnsi="Times New Roman" w:cs="Times New Roman"/>
-          <w:sz w:val="24"/>
-          <w:szCs w:val="24"/>
-        </w:rPr>
-        <w:t xml:space="preserve">$ description  : </w:t>
+        <w:t xml:space="preserve">  .. ..$ description  : </w:t>
       </w:r>
       <w:proofErr w:type="spellStart"/>
       <w:r>
@@ -1766,25 +1452,7 @@
           <w:sz w:val="24"/>
           <w:szCs w:val="24"/>
         </w:rPr>
-        <w:t xml:space="preserve">  .. </w:t>
-      </w:r>
-      <w:proofErr w:type="gramStart"/>
-      <w:r>
-        <w:rPr>
-          <w:rFonts w:ascii="Times New Roman" w:hAnsi="Times New Roman" w:cs="Times New Roman"/>
-          <w:sz w:val="24"/>
-          <w:szCs w:val="24"/>
-        </w:rPr>
-        <w:t>..</w:t>
-      </w:r>
-      <w:proofErr w:type="gramEnd"/>
-      <w:r>
-        <w:rPr>
-          <w:rFonts w:ascii="Times New Roman" w:hAnsi="Times New Roman" w:cs="Times New Roman"/>
-          <w:sz w:val="24"/>
-          <w:szCs w:val="24"/>
-        </w:rPr>
-        <w:t xml:space="preserve">$ heading      : </w:t>
+        <w:t xml:space="preserve">  .. ..$ heading      : </w:t>
       </w:r>
       <w:proofErr w:type="spellStart"/>
       <w:r>
@@ -1821,25 +1489,7 @@
           <w:sz w:val="24"/>
           <w:szCs w:val="24"/>
         </w:rPr>
-        <w:t xml:space="preserve">  .. </w:t>
-      </w:r>
-      <w:proofErr w:type="gramStart"/>
-      <w:r>
-        <w:rPr>
-          <w:rFonts w:ascii="Times New Roman" w:hAnsi="Times New Roman" w:cs="Times New Roman"/>
-          <w:sz w:val="24"/>
-          <w:szCs w:val="24"/>
-        </w:rPr>
-        <w:t>..</w:t>
-      </w:r>
-      <w:proofErr w:type="gramEnd"/>
-      <w:r>
-        <w:rPr>
-          <w:rFonts w:ascii="Times New Roman" w:hAnsi="Times New Roman" w:cs="Times New Roman"/>
-          <w:sz w:val="24"/>
-          <w:szCs w:val="24"/>
-        </w:rPr>
-        <w:t xml:space="preserve">$ id           : </w:t>
+        <w:t xml:space="preserve">  .. ..$ id           : </w:t>
       </w:r>
       <w:proofErr w:type="spellStart"/>
       <w:r>
@@ -1876,25 +1526,7 @@
           <w:sz w:val="24"/>
           <w:szCs w:val="24"/>
         </w:rPr>
-        <w:t xml:space="preserve">  .. </w:t>
-      </w:r>
-      <w:proofErr w:type="gramStart"/>
-      <w:r>
-        <w:rPr>
-          <w:rFonts w:ascii="Times New Roman" w:hAnsi="Times New Roman" w:cs="Times New Roman"/>
-          <w:sz w:val="24"/>
-          <w:szCs w:val="24"/>
-        </w:rPr>
-        <w:t>..</w:t>
-      </w:r>
-      <w:proofErr w:type="gramEnd"/>
-      <w:r>
-        <w:rPr>
-          <w:rFonts w:ascii="Times New Roman" w:hAnsi="Times New Roman" w:cs="Times New Roman"/>
-          <w:sz w:val="24"/>
-          <w:szCs w:val="24"/>
-        </w:rPr>
-        <w:t xml:space="preserve">$ language     : </w:t>
+        <w:t xml:space="preserve">  .. ..$ language     : </w:t>
       </w:r>
       <w:proofErr w:type="spellStart"/>
       <w:r>
@@ -1949,25 +1581,7 @@
           <w:sz w:val="24"/>
           <w:szCs w:val="24"/>
         </w:rPr>
-        <w:t xml:space="preserve">  .. </w:t>
-      </w:r>
-      <w:proofErr w:type="gramStart"/>
-      <w:r>
-        <w:rPr>
-          <w:rFonts w:ascii="Times New Roman" w:hAnsi="Times New Roman" w:cs="Times New Roman"/>
-          <w:sz w:val="24"/>
-          <w:szCs w:val="24"/>
-        </w:rPr>
-        <w:t>..</w:t>
-      </w:r>
-      <w:proofErr w:type="gramEnd"/>
-      <w:r>
-        <w:rPr>
-          <w:rFonts w:ascii="Times New Roman" w:hAnsi="Times New Roman" w:cs="Times New Roman"/>
-          <w:sz w:val="24"/>
-          <w:szCs w:val="24"/>
-        </w:rPr>
-        <w:t xml:space="preserve">$ origin       : </w:t>
+        <w:t xml:space="preserve">  .. ..$ origin       : </w:t>
       </w:r>
       <w:proofErr w:type="spellStart"/>
       <w:r>
@@ -2004,25 +1618,7 @@
           <w:sz w:val="24"/>
           <w:szCs w:val="24"/>
         </w:rPr>
-        <w:t xml:space="preserve">  .. </w:t>
-      </w:r>
-      <w:proofErr w:type="gramStart"/>
-      <w:r>
-        <w:rPr>
-          <w:rFonts w:ascii="Times New Roman" w:hAnsi="Times New Roman" w:cs="Times New Roman"/>
-          <w:sz w:val="24"/>
-          <w:szCs w:val="24"/>
-        </w:rPr>
-        <w:t>..</w:t>
-      </w:r>
-      <w:proofErr w:type="gramEnd"/>
-      <w:r>
-        <w:rPr>
-          <w:rFonts w:ascii="Times New Roman" w:hAnsi="Times New Roman" w:cs="Times New Roman"/>
-          <w:sz w:val="24"/>
-          <w:szCs w:val="24"/>
-        </w:rPr>
-        <w:t xml:space="preserve">- </w:t>
+        <w:t xml:space="preserve">  .. ..- </w:t>
       </w:r>
       <w:proofErr w:type="spellStart"/>
       <w:r>
@@ -2095,25 +1691,7 @@
           <w:sz w:val="24"/>
           <w:szCs w:val="24"/>
         </w:rPr>
-        <w:t xml:space="preserve">  </w:t>
-      </w:r>
-      <w:proofErr w:type="gramStart"/>
-      <w:r>
-        <w:rPr>
-          <w:rFonts w:ascii="Times New Roman" w:hAnsi="Times New Roman" w:cs="Times New Roman"/>
-          <w:sz w:val="24"/>
-          <w:szCs w:val="24"/>
-        </w:rPr>
-        <w:t>..</w:t>
-      </w:r>
-      <w:proofErr w:type="gramEnd"/>
-      <w:r>
-        <w:rPr>
-          <w:rFonts w:ascii="Times New Roman" w:hAnsi="Times New Roman" w:cs="Times New Roman"/>
-          <w:sz w:val="24"/>
-          <w:szCs w:val="24"/>
-        </w:rPr>
-        <w:t xml:space="preserve">- </w:t>
+        <w:t xml:space="preserve">  ..- </w:t>
       </w:r>
       <w:proofErr w:type="spellStart"/>
       <w:r>
@@ -2207,7 +1785,6 @@
         <w:t xml:space="preserve"> - </w:t>
       </w:r>
       <w:proofErr w:type="spellStart"/>
-      <w:proofErr w:type="gramStart"/>
       <w:r>
         <w:rPr>
           <w:rFonts w:ascii="Times New Roman" w:hAnsi="Times New Roman" w:cs="Times New Roman"/>
@@ -2223,16 +1800,7 @@
           <w:sz w:val="24"/>
           <w:szCs w:val="24"/>
         </w:rPr>
-        <w:t>(</w:t>
-      </w:r>
-      <w:proofErr w:type="gramEnd"/>
-      <w:r>
-        <w:rPr>
-          <w:rFonts w:ascii="Times New Roman" w:hAnsi="Times New Roman" w:cs="Times New Roman"/>
-          <w:sz w:val="24"/>
-          <w:szCs w:val="24"/>
-        </w:rPr>
-        <w:t xml:space="preserve">*, "class")= </w:t>
+        <w:t xml:space="preserve">(*, "class")= </w:t>
       </w:r>
       <w:proofErr w:type="spellStart"/>
       <w:r>
@@ -2386,25 +1954,7 @@
           <w:sz w:val="24"/>
           <w:szCs w:val="24"/>
         </w:rPr>
-        <w:t xml:space="preserve"> = </w:t>
-      </w:r>
-      <w:proofErr w:type="gramStart"/>
-      <w:r>
-        <w:rPr>
-          <w:rFonts w:ascii="Times New Roman" w:hAnsi="Times New Roman" w:cs="Times New Roman"/>
-          <w:sz w:val="24"/>
-          <w:szCs w:val="24"/>
-        </w:rPr>
-        <w:t>doc[</w:t>
-      </w:r>
-      <w:proofErr w:type="gramEnd"/>
-      <w:r>
-        <w:rPr>
-          <w:rFonts w:ascii="Times New Roman" w:hAnsi="Times New Roman" w:cs="Times New Roman"/>
-          <w:sz w:val="24"/>
-          <w:szCs w:val="24"/>
-        </w:rPr>
-        <w:t>[2]]</w:t>
+        <w:t xml:space="preserve"> = doc[[2]]</w:t>
       </w:r>
     </w:p>
     <w:p>
@@ -2527,62 +2077,26 @@
           <w:sz w:val="24"/>
           <w:szCs w:val="24"/>
         </w:rPr>
-        <w:t xml:space="preserve"> $ meta </w:t>
-      </w:r>
-      <w:proofErr w:type="gramStart"/>
-      <w:r>
-        <w:rPr>
-          <w:rFonts w:ascii="Times New Roman" w:hAnsi="Times New Roman" w:cs="Times New Roman"/>
-          <w:sz w:val="24"/>
-          <w:szCs w:val="24"/>
-        </w:rPr>
-        <w:t xml:space="preserve">  :List</w:t>
-      </w:r>
-      <w:proofErr w:type="gramEnd"/>
-      <w:r>
-        <w:rPr>
-          <w:rFonts w:ascii="Times New Roman" w:hAnsi="Times New Roman" w:cs="Times New Roman"/>
-          <w:sz w:val="24"/>
-          <w:szCs w:val="24"/>
-        </w:rPr>
-        <w:t xml:space="preserve"> of 7</w:t>
-      </w:r>
-    </w:p>
-    <w:p>
-      <w:pPr>
-        <w:spacing w:line="240" w:lineRule="auto"/>
-        <w:contextualSpacing/>
-        <w:rPr>
-          <w:rFonts w:ascii="Times New Roman" w:hAnsi="Times New Roman" w:cs="Times New Roman"/>
-          <w:sz w:val="24"/>
-          <w:szCs w:val="24"/>
-        </w:rPr>
-      </w:pPr>
-      <w:r>
-        <w:rPr>
-          <w:rFonts w:ascii="Times New Roman" w:hAnsi="Times New Roman" w:cs="Times New Roman"/>
-          <w:sz w:val="24"/>
-          <w:szCs w:val="24"/>
-        </w:rPr>
-        <w:t xml:space="preserve">  </w:t>
-      </w:r>
-      <w:proofErr w:type="gramStart"/>
-      <w:r>
-        <w:rPr>
-          <w:rFonts w:ascii="Times New Roman" w:hAnsi="Times New Roman" w:cs="Times New Roman"/>
-          <w:sz w:val="24"/>
-          <w:szCs w:val="24"/>
-        </w:rPr>
-        <w:t>..</w:t>
-      </w:r>
-      <w:proofErr w:type="gramEnd"/>
-      <w:r>
-        <w:rPr>
-          <w:rFonts w:ascii="Times New Roman" w:hAnsi="Times New Roman" w:cs="Times New Roman"/>
-          <w:sz w:val="24"/>
-          <w:szCs w:val="24"/>
-        </w:rPr>
-        <w:t xml:space="preserve">$ author       : </w:t>
+        <w:t xml:space="preserve"> $ meta   :List of 7</w:t>
+      </w:r>
+    </w:p>
+    <w:p>
+      <w:pPr>
+        <w:spacing w:line="240" w:lineRule="auto"/>
+        <w:contextualSpacing/>
+        <w:rPr>
+          <w:rFonts w:ascii="Times New Roman" w:hAnsi="Times New Roman" w:cs="Times New Roman"/>
+          <w:sz w:val="24"/>
+          <w:szCs w:val="24"/>
+        </w:rPr>
+      </w:pPr>
+      <w:r>
+        <w:rPr>
+          <w:rFonts w:ascii="Times New Roman" w:hAnsi="Times New Roman" w:cs="Times New Roman"/>
+          <w:sz w:val="24"/>
+          <w:szCs w:val="24"/>
+        </w:rPr>
+        <w:t xml:space="preserve">  ..$ author       : </w:t>
       </w:r>
       <w:proofErr w:type="spellStart"/>
       <w:r>
@@ -2619,25 +2133,7 @@
           <w:sz w:val="24"/>
           <w:szCs w:val="24"/>
         </w:rPr>
-        <w:t xml:space="preserve">  </w:t>
-      </w:r>
-      <w:proofErr w:type="gramStart"/>
-      <w:r>
-        <w:rPr>
-          <w:rFonts w:ascii="Times New Roman" w:hAnsi="Times New Roman" w:cs="Times New Roman"/>
-          <w:sz w:val="24"/>
-          <w:szCs w:val="24"/>
-        </w:rPr>
-        <w:t>..</w:t>
-      </w:r>
-      <w:proofErr w:type="gramEnd"/>
-      <w:r>
-        <w:rPr>
-          <w:rFonts w:ascii="Times New Roman" w:hAnsi="Times New Roman" w:cs="Times New Roman"/>
-          <w:sz w:val="24"/>
-          <w:szCs w:val="24"/>
-        </w:rPr>
-        <w:t xml:space="preserve">$ </w:t>
+        <w:t xml:space="preserve">  ..$ </w:t>
       </w:r>
       <w:proofErr w:type="spellStart"/>
       <w:r>
@@ -2692,25 +2188,7 @@
           <w:sz w:val="24"/>
           <w:szCs w:val="24"/>
         </w:rPr>
-        <w:t xml:space="preserve">  </w:t>
-      </w:r>
-      <w:proofErr w:type="gramStart"/>
-      <w:r>
-        <w:rPr>
-          <w:rFonts w:ascii="Times New Roman" w:hAnsi="Times New Roman" w:cs="Times New Roman"/>
-          <w:sz w:val="24"/>
-          <w:szCs w:val="24"/>
-        </w:rPr>
-        <w:t>..</w:t>
-      </w:r>
-      <w:proofErr w:type="gramEnd"/>
-      <w:r>
-        <w:rPr>
-          <w:rFonts w:ascii="Times New Roman" w:hAnsi="Times New Roman" w:cs="Times New Roman"/>
-          <w:sz w:val="24"/>
-          <w:szCs w:val="24"/>
-        </w:rPr>
-        <w:t xml:space="preserve">$ description  : </w:t>
+        <w:t xml:space="preserve">  ..$ description  : </w:t>
       </w:r>
       <w:proofErr w:type="spellStart"/>
       <w:r>
@@ -2747,25 +2225,7 @@
           <w:sz w:val="24"/>
           <w:szCs w:val="24"/>
         </w:rPr>
-        <w:t xml:space="preserve">  </w:t>
-      </w:r>
-      <w:proofErr w:type="gramStart"/>
-      <w:r>
-        <w:rPr>
-          <w:rFonts w:ascii="Times New Roman" w:hAnsi="Times New Roman" w:cs="Times New Roman"/>
-          <w:sz w:val="24"/>
-          <w:szCs w:val="24"/>
-        </w:rPr>
-        <w:t>..</w:t>
-      </w:r>
-      <w:proofErr w:type="gramEnd"/>
-      <w:r>
-        <w:rPr>
-          <w:rFonts w:ascii="Times New Roman" w:hAnsi="Times New Roman" w:cs="Times New Roman"/>
-          <w:sz w:val="24"/>
-          <w:szCs w:val="24"/>
-        </w:rPr>
-        <w:t xml:space="preserve">$ heading      : </w:t>
+        <w:t xml:space="preserve">  ..$ heading      : </w:t>
       </w:r>
       <w:proofErr w:type="spellStart"/>
       <w:r>
@@ -2802,25 +2262,7 @@
           <w:sz w:val="24"/>
           <w:szCs w:val="24"/>
         </w:rPr>
-        <w:t xml:space="preserve">  </w:t>
-      </w:r>
-      <w:proofErr w:type="gramStart"/>
-      <w:r>
-        <w:rPr>
-          <w:rFonts w:ascii="Times New Roman" w:hAnsi="Times New Roman" w:cs="Times New Roman"/>
-          <w:sz w:val="24"/>
-          <w:szCs w:val="24"/>
-        </w:rPr>
-        <w:t>..</w:t>
-      </w:r>
-      <w:proofErr w:type="gramEnd"/>
-      <w:r>
-        <w:rPr>
-          <w:rFonts w:ascii="Times New Roman" w:hAnsi="Times New Roman" w:cs="Times New Roman"/>
-          <w:sz w:val="24"/>
-          <w:szCs w:val="24"/>
-        </w:rPr>
-        <w:t xml:space="preserve">$ id           : </w:t>
+        <w:t xml:space="preserve">  ..$ id           : </w:t>
       </w:r>
       <w:proofErr w:type="spellStart"/>
       <w:r>
@@ -2857,25 +2299,7 @@
           <w:sz w:val="24"/>
           <w:szCs w:val="24"/>
         </w:rPr>
-        <w:t xml:space="preserve">  </w:t>
-      </w:r>
-      <w:proofErr w:type="gramStart"/>
-      <w:r>
-        <w:rPr>
-          <w:rFonts w:ascii="Times New Roman" w:hAnsi="Times New Roman" w:cs="Times New Roman"/>
-          <w:sz w:val="24"/>
-          <w:szCs w:val="24"/>
-        </w:rPr>
-        <w:t>..</w:t>
-      </w:r>
-      <w:proofErr w:type="gramEnd"/>
-      <w:r>
-        <w:rPr>
-          <w:rFonts w:ascii="Times New Roman" w:hAnsi="Times New Roman" w:cs="Times New Roman"/>
-          <w:sz w:val="24"/>
-          <w:szCs w:val="24"/>
-        </w:rPr>
-        <w:t xml:space="preserve">$ language     : </w:t>
+        <w:t xml:space="preserve">  ..$ language     : </w:t>
       </w:r>
       <w:proofErr w:type="spellStart"/>
       <w:r>
@@ -2930,25 +2354,7 @@
           <w:sz w:val="24"/>
           <w:szCs w:val="24"/>
         </w:rPr>
-        <w:t xml:space="preserve">  </w:t>
-      </w:r>
-      <w:proofErr w:type="gramStart"/>
-      <w:r>
-        <w:rPr>
-          <w:rFonts w:ascii="Times New Roman" w:hAnsi="Times New Roman" w:cs="Times New Roman"/>
-          <w:sz w:val="24"/>
-          <w:szCs w:val="24"/>
-        </w:rPr>
-        <w:t>..</w:t>
-      </w:r>
-      <w:proofErr w:type="gramEnd"/>
-      <w:r>
-        <w:rPr>
-          <w:rFonts w:ascii="Times New Roman" w:hAnsi="Times New Roman" w:cs="Times New Roman"/>
-          <w:sz w:val="24"/>
-          <w:szCs w:val="24"/>
-        </w:rPr>
-        <w:t xml:space="preserve">$ origin       : </w:t>
+        <w:t xml:space="preserve">  ..$ origin       : </w:t>
       </w:r>
       <w:proofErr w:type="spellStart"/>
       <w:r>
@@ -2985,25 +2391,7 @@
           <w:sz w:val="24"/>
           <w:szCs w:val="24"/>
         </w:rPr>
-        <w:t xml:space="preserve">  </w:t>
-      </w:r>
-      <w:proofErr w:type="gramStart"/>
-      <w:r>
-        <w:rPr>
-          <w:rFonts w:ascii="Times New Roman" w:hAnsi="Times New Roman" w:cs="Times New Roman"/>
-          <w:sz w:val="24"/>
-          <w:szCs w:val="24"/>
-        </w:rPr>
-        <w:t>..</w:t>
-      </w:r>
-      <w:proofErr w:type="gramEnd"/>
-      <w:r>
-        <w:rPr>
-          <w:rFonts w:ascii="Times New Roman" w:hAnsi="Times New Roman" w:cs="Times New Roman"/>
-          <w:sz w:val="24"/>
-          <w:szCs w:val="24"/>
-        </w:rPr>
-        <w:t xml:space="preserve">- </w:t>
+        <w:t xml:space="preserve">  ..- </w:t>
       </w:r>
       <w:proofErr w:type="spellStart"/>
       <w:r>
@@ -3079,7 +2467,6 @@
         <w:t xml:space="preserve"> - </w:t>
       </w:r>
       <w:proofErr w:type="spellStart"/>
-      <w:proofErr w:type="gramStart"/>
       <w:r>
         <w:rPr>
           <w:rFonts w:ascii="Times New Roman" w:hAnsi="Times New Roman" w:cs="Times New Roman"/>
@@ -3095,16 +2482,7 @@
           <w:sz w:val="24"/>
           <w:szCs w:val="24"/>
         </w:rPr>
-        <w:t>(</w:t>
-      </w:r>
-      <w:proofErr w:type="gramEnd"/>
-      <w:r>
-        <w:rPr>
-          <w:rFonts w:ascii="Times New Roman" w:hAnsi="Times New Roman" w:cs="Times New Roman"/>
-          <w:sz w:val="24"/>
-          <w:szCs w:val="24"/>
-        </w:rPr>
-        <w:t xml:space="preserve">*, "class")= </w:t>
+        <w:t xml:space="preserve">(*, "class")= </w:t>
       </w:r>
       <w:proofErr w:type="spellStart"/>
       <w:r>
@@ -3365,25 +2743,7 @@
           <w:sz w:val="24"/>
           <w:szCs w:val="24"/>
         </w:rPr>
-        <w:t xml:space="preserve">Sparsity         </w:t>
-      </w:r>
-      <w:proofErr w:type="gramStart"/>
-      <w:r>
-        <w:rPr>
-          <w:rFonts w:ascii="Times New Roman" w:hAnsi="Times New Roman" w:cs="Times New Roman"/>
-          <w:sz w:val="24"/>
-          <w:szCs w:val="24"/>
-        </w:rPr>
-        <w:t xml:space="preserve">  :</w:t>
-      </w:r>
-      <w:proofErr w:type="gramEnd"/>
-      <w:r>
-        <w:rPr>
-          <w:rFonts w:ascii="Times New Roman" w:hAnsi="Times New Roman" w:cs="Times New Roman"/>
-          <w:sz w:val="24"/>
-          <w:szCs w:val="24"/>
-        </w:rPr>
-        <w:t xml:space="preserve"> 50%</w:t>
+        <w:t>Sparsity           : 50%</w:t>
       </w:r>
     </w:p>
     <w:p>
@@ -3421,25 +2781,7 @@
           <w:sz w:val="24"/>
           <w:szCs w:val="24"/>
         </w:rPr>
-        <w:t xml:space="preserve">Weighting        </w:t>
-      </w:r>
-      <w:proofErr w:type="gramStart"/>
-      <w:r>
-        <w:rPr>
-          <w:rFonts w:ascii="Times New Roman" w:hAnsi="Times New Roman" w:cs="Times New Roman"/>
-          <w:sz w:val="24"/>
-          <w:szCs w:val="24"/>
-        </w:rPr>
-        <w:t xml:space="preserve">  :</w:t>
-      </w:r>
-      <w:proofErr w:type="gramEnd"/>
-      <w:r>
-        <w:rPr>
-          <w:rFonts w:ascii="Times New Roman" w:hAnsi="Times New Roman" w:cs="Times New Roman"/>
-          <w:sz w:val="24"/>
-          <w:szCs w:val="24"/>
-        </w:rPr>
-        <w:t xml:space="preserve"> term frequency (</w:t>
+        <w:t>Weighting          : term frequency (</w:t>
       </w:r>
       <w:proofErr w:type="spellStart"/>
       <w:r>
@@ -3476,18 +2818,8 @@
           <w:sz w:val="24"/>
           <w:szCs w:val="24"/>
         </w:rPr>
-        <w:t xml:space="preserve">Sample           </w:t>
-      </w:r>
-      <w:proofErr w:type="gramStart"/>
-      <w:r>
-        <w:rPr>
-          <w:rFonts w:ascii="Times New Roman" w:hAnsi="Times New Roman" w:cs="Times New Roman"/>
-          <w:sz w:val="24"/>
-          <w:szCs w:val="24"/>
-        </w:rPr>
-        <w:t xml:space="preserve">  :</w:t>
-      </w:r>
-      <w:proofErr w:type="gramEnd"/>
+        <w:t>Sample             :</w:t>
+      </w:r>
     </w:p>
     <w:p>
       <w:pPr>
@@ -3524,18 +2856,8 @@
           <w:sz w:val="24"/>
           <w:szCs w:val="24"/>
         </w:rPr>
-        <w:t xml:space="preserve">Docs                         and for had not </w:t>
-      </w:r>
-      <w:proofErr w:type="gramStart"/>
-      <w:r>
-        <w:rPr>
-          <w:rFonts w:ascii="Times New Roman" w:hAnsi="Times New Roman" w:cs="Times New Roman"/>
-          <w:sz w:val="24"/>
-          <w:szCs w:val="24"/>
-        </w:rPr>
-        <w:t>that  the</w:t>
-      </w:r>
-      <w:proofErr w:type="gramEnd"/>
+        <w:t>Docs                         and for had not that  the</w:t>
+      </w:r>
     </w:p>
     <w:p>
       <w:pPr>
@@ -3572,25 +2894,7 @@
           <w:sz w:val="24"/>
           <w:szCs w:val="24"/>
         </w:rPr>
-        <w:t xml:space="preserve">  TwentyThousandLeagues.txt 2366 559 620 </w:t>
-      </w:r>
-      <w:proofErr w:type="gramStart"/>
-      <w:r>
-        <w:rPr>
-          <w:rFonts w:ascii="Times New Roman" w:hAnsi="Times New Roman" w:cs="Times New Roman"/>
-          <w:sz w:val="24"/>
-          <w:szCs w:val="24"/>
-        </w:rPr>
-        <w:t>881  926</w:t>
-      </w:r>
-      <w:proofErr w:type="gramEnd"/>
-      <w:r>
-        <w:rPr>
-          <w:rFonts w:ascii="Times New Roman" w:hAnsi="Times New Roman" w:cs="Times New Roman"/>
-          <w:sz w:val="24"/>
-          <w:szCs w:val="24"/>
-        </w:rPr>
-        <w:t xml:space="preserve"> 8355</w:t>
+        <w:t xml:space="preserve">  TwentyThousandLeagues.txt 2366 559 620 881  926 8355</w:t>
       </w:r>
     </w:p>
     <w:p>
@@ -3628,25 +2932,7 @@
           <w:sz w:val="24"/>
           <w:szCs w:val="24"/>
         </w:rPr>
-        <w:t xml:space="preserve">Docs                        </w:t>
-      </w:r>
-      <w:proofErr w:type="gramStart"/>
-      <w:r>
-        <w:rPr>
-          <w:rFonts w:ascii="Times New Roman" w:hAnsi="Times New Roman" w:cs="Times New Roman"/>
-          <w:sz w:val="24"/>
-          <w:szCs w:val="24"/>
-        </w:rPr>
-        <w:t>this  was</w:t>
-      </w:r>
-      <w:proofErr w:type="gramEnd"/>
-      <w:r>
-        <w:rPr>
-          <w:rFonts w:ascii="Times New Roman" w:hAnsi="Times New Roman" w:cs="Times New Roman"/>
-          <w:sz w:val="24"/>
-          <w:szCs w:val="24"/>
-        </w:rPr>
-        <w:t xml:space="preserve"> which with</w:t>
+        <w:t>Docs                        this  was which with</w:t>
       </w:r>
     </w:p>
     <w:p>
@@ -3684,25 +2970,7 @@
           <w:sz w:val="24"/>
           <w:szCs w:val="24"/>
         </w:rPr>
-        <w:t xml:space="preserve">  </w:t>
-      </w:r>
-      <w:proofErr w:type="gramStart"/>
-      <w:r>
-        <w:rPr>
-          <w:rFonts w:ascii="Times New Roman" w:hAnsi="Times New Roman" w:cs="Times New Roman"/>
-          <w:sz w:val="24"/>
-          <w:szCs w:val="24"/>
-        </w:rPr>
-        <w:t>TwentyThousandLeagues.txt  709</w:t>
-      </w:r>
-      <w:proofErr w:type="gramEnd"/>
-      <w:r>
-        <w:rPr>
-          <w:rFonts w:ascii="Times New Roman" w:hAnsi="Times New Roman" w:cs="Times New Roman"/>
-          <w:sz w:val="24"/>
-          <w:szCs w:val="24"/>
-        </w:rPr>
-        <w:t xml:space="preserve"> 1307   730  853</w:t>
+        <w:t xml:space="preserve">  TwentyThousandLeagues.txt  709 1307   730  853</w:t>
       </w:r>
     </w:p>
     <w:p>
@@ -3817,99 +3085,45 @@
           <w:sz w:val="24"/>
           <w:szCs w:val="24"/>
         </w:rPr>
-        <w:t xml:space="preserve">     </w:t>
-      </w:r>
-      <w:proofErr w:type="gramStart"/>
-      <w:r>
-        <w:rPr>
-          <w:rFonts w:ascii="Times New Roman" w:hAnsi="Times New Roman" w:cs="Times New Roman"/>
-          <w:sz w:val="24"/>
-          <w:szCs w:val="24"/>
-        </w:rPr>
-        <w:t xml:space="preserve">  :</w:t>
-      </w:r>
-      <w:proofErr w:type="gramEnd"/>
-      <w:r>
-        <w:rPr>
-          <w:rFonts w:ascii="Times New Roman" w:hAnsi="Times New Roman" w:cs="Times New Roman"/>
-          <w:sz w:val="24"/>
-          <w:szCs w:val="24"/>
-        </w:rPr>
-        <w:t xml:space="preserve"> int [1:14911] 1 1 1 1 2 2 2 2 2 2 ...</w:t>
-      </w:r>
-    </w:p>
-    <w:p>
-      <w:pPr>
-        <w:spacing w:line="240" w:lineRule="auto"/>
-        <w:contextualSpacing/>
-        <w:rPr>
-          <w:rFonts w:ascii="Times New Roman" w:hAnsi="Times New Roman" w:cs="Times New Roman"/>
-          <w:sz w:val="24"/>
-          <w:szCs w:val="24"/>
-        </w:rPr>
-      </w:pPr>
-      <w:r>
-        <w:rPr>
-          <w:rFonts w:ascii="Times New Roman" w:hAnsi="Times New Roman" w:cs="Times New Roman"/>
-          <w:sz w:val="24"/>
-          <w:szCs w:val="24"/>
-        </w:rPr>
-        <w:t xml:space="preserve"> $ j     </w:t>
-      </w:r>
-      <w:proofErr w:type="gramStart"/>
-      <w:r>
-        <w:rPr>
-          <w:rFonts w:ascii="Times New Roman" w:hAnsi="Times New Roman" w:cs="Times New Roman"/>
-          <w:sz w:val="24"/>
-          <w:szCs w:val="24"/>
-        </w:rPr>
-        <w:t xml:space="preserve">  :</w:t>
-      </w:r>
-      <w:proofErr w:type="gramEnd"/>
-      <w:r>
-        <w:rPr>
-          <w:rFonts w:ascii="Times New Roman" w:hAnsi="Times New Roman" w:cs="Times New Roman"/>
-          <w:sz w:val="24"/>
-          <w:szCs w:val="24"/>
-        </w:rPr>
-        <w:t xml:space="preserve"> int [1:14911] 3691 4403 6049 6511 1 2 3 4 5 6 ...</w:t>
-      </w:r>
-    </w:p>
-    <w:p>
-      <w:pPr>
-        <w:spacing w:line="240" w:lineRule="auto"/>
-        <w:contextualSpacing/>
-        <w:rPr>
-          <w:rFonts w:ascii="Times New Roman" w:hAnsi="Times New Roman" w:cs="Times New Roman"/>
-          <w:sz w:val="24"/>
-          <w:szCs w:val="24"/>
-        </w:rPr>
-      </w:pPr>
-      <w:r>
-        <w:rPr>
-          <w:rFonts w:ascii="Times New Roman" w:hAnsi="Times New Roman" w:cs="Times New Roman"/>
-          <w:sz w:val="24"/>
-          <w:szCs w:val="24"/>
-        </w:rPr>
-        <w:t xml:space="preserve"> $ v     </w:t>
-      </w:r>
-      <w:proofErr w:type="gramStart"/>
-      <w:r>
-        <w:rPr>
-          <w:rFonts w:ascii="Times New Roman" w:hAnsi="Times New Roman" w:cs="Times New Roman"/>
-          <w:sz w:val="24"/>
-          <w:szCs w:val="24"/>
-        </w:rPr>
-        <w:t xml:space="preserve">  :</w:t>
-      </w:r>
-      <w:proofErr w:type="gramEnd"/>
-      <w:r>
-        <w:rPr>
-          <w:rFonts w:ascii="Times New Roman" w:hAnsi="Times New Roman" w:cs="Times New Roman"/>
-          <w:sz w:val="24"/>
-          <w:szCs w:val="24"/>
-        </w:rPr>
-        <w:t xml:space="preserve"> num [1:14911] 1 1 1 1 1 1 1 1 1 1 ...</w:t>
+        <w:t xml:space="preserve">       : int [1:14911] 1 1 1 1 2 2 2 2 2 2 ...</w:t>
+      </w:r>
+    </w:p>
+    <w:p>
+      <w:pPr>
+        <w:spacing w:line="240" w:lineRule="auto"/>
+        <w:contextualSpacing/>
+        <w:rPr>
+          <w:rFonts w:ascii="Times New Roman" w:hAnsi="Times New Roman" w:cs="Times New Roman"/>
+          <w:sz w:val="24"/>
+          <w:szCs w:val="24"/>
+        </w:rPr>
+      </w:pPr>
+      <w:r>
+        <w:rPr>
+          <w:rFonts w:ascii="Times New Roman" w:hAnsi="Times New Roman" w:cs="Times New Roman"/>
+          <w:sz w:val="24"/>
+          <w:szCs w:val="24"/>
+        </w:rPr>
+        <w:t xml:space="preserve"> $ j       : int [1:14911] 3691 4403 6049 6511 1 2 3 4 5 6 ...</w:t>
+      </w:r>
+    </w:p>
+    <w:p>
+      <w:pPr>
+        <w:spacing w:line="240" w:lineRule="auto"/>
+        <w:contextualSpacing/>
+        <w:rPr>
+          <w:rFonts w:ascii="Times New Roman" w:hAnsi="Times New Roman" w:cs="Times New Roman"/>
+          <w:sz w:val="24"/>
+          <w:szCs w:val="24"/>
+        </w:rPr>
+      </w:pPr>
+      <w:r>
+        <w:rPr>
+          <w:rFonts w:ascii="Times New Roman" w:hAnsi="Times New Roman" w:cs="Times New Roman"/>
+          <w:sz w:val="24"/>
+          <w:szCs w:val="24"/>
+        </w:rPr>
+        <w:t xml:space="preserve"> $ v       : num [1:14911] 1 1 1 1 1 1 1 1 1 1 ...</w:t>
       </w:r>
     </w:p>
     <w:p>
@@ -3946,25 +3160,7 @@
           <w:sz w:val="24"/>
           <w:szCs w:val="24"/>
         </w:rPr>
-        <w:t xml:space="preserve">  </w:t>
-      </w:r>
-      <w:proofErr w:type="gramStart"/>
-      <w:r>
-        <w:rPr>
-          <w:rFonts w:ascii="Times New Roman" w:hAnsi="Times New Roman" w:cs="Times New Roman"/>
-          <w:sz w:val="24"/>
-          <w:szCs w:val="24"/>
-        </w:rPr>
-        <w:t xml:space="preserve">  :</w:t>
-      </w:r>
-      <w:proofErr w:type="gramEnd"/>
-      <w:r>
-        <w:rPr>
-          <w:rFonts w:ascii="Times New Roman" w:hAnsi="Times New Roman" w:cs="Times New Roman"/>
-          <w:sz w:val="24"/>
-          <w:szCs w:val="24"/>
-        </w:rPr>
-        <w:t xml:space="preserve"> int 2</w:t>
+        <w:t xml:space="preserve">    : int 2</w:t>
       </w:r>
     </w:p>
     <w:p>
@@ -4001,25 +3197,7 @@
           <w:sz w:val="24"/>
           <w:szCs w:val="24"/>
         </w:rPr>
-        <w:t xml:space="preserve">  </w:t>
-      </w:r>
-      <w:proofErr w:type="gramStart"/>
-      <w:r>
-        <w:rPr>
-          <w:rFonts w:ascii="Times New Roman" w:hAnsi="Times New Roman" w:cs="Times New Roman"/>
-          <w:sz w:val="24"/>
-          <w:szCs w:val="24"/>
-        </w:rPr>
-        <w:t xml:space="preserve">  :</w:t>
-      </w:r>
-      <w:proofErr w:type="gramEnd"/>
-      <w:r>
-        <w:rPr>
-          <w:rFonts w:ascii="Times New Roman" w:hAnsi="Times New Roman" w:cs="Times New Roman"/>
-          <w:sz w:val="24"/>
-          <w:szCs w:val="24"/>
-        </w:rPr>
-        <w:t xml:space="preserve"> int 14909</w:t>
+        <w:t xml:space="preserve">    : int 14909</w:t>
       </w:r>
     </w:p>
     <w:p>
@@ -4041,7 +3219,6 @@
         <w:t xml:space="preserve"> $ </w:t>
       </w:r>
       <w:proofErr w:type="spellStart"/>
-      <w:proofErr w:type="gramStart"/>
       <w:r>
         <w:rPr>
           <w:rFonts w:ascii="Times New Roman" w:hAnsi="Times New Roman" w:cs="Times New Roman"/>
@@ -4051,7 +3228,6 @@
         <w:t>dimnames:List</w:t>
       </w:r>
       <w:proofErr w:type="spellEnd"/>
-      <w:proofErr w:type="gramEnd"/>
       <w:r>
         <w:rPr>
           <w:rFonts w:ascii="Times New Roman" w:hAnsi="Times New Roman" w:cs="Times New Roman"/>
@@ -4077,25 +3253,7 @@
           <w:sz w:val="24"/>
           <w:szCs w:val="24"/>
         </w:rPr>
-        <w:t xml:space="preserve">  </w:t>
-      </w:r>
-      <w:proofErr w:type="gramStart"/>
-      <w:r>
-        <w:rPr>
-          <w:rFonts w:ascii="Times New Roman" w:hAnsi="Times New Roman" w:cs="Times New Roman"/>
-          <w:sz w:val="24"/>
-          <w:szCs w:val="24"/>
-        </w:rPr>
-        <w:t>..</w:t>
-      </w:r>
-      <w:proofErr w:type="gramEnd"/>
-      <w:r>
-        <w:rPr>
-          <w:rFonts w:ascii="Times New Roman" w:hAnsi="Times New Roman" w:cs="Times New Roman"/>
-          <w:sz w:val="24"/>
-          <w:szCs w:val="24"/>
-        </w:rPr>
-        <w:t xml:space="preserve">$ Docs : </w:t>
+        <w:t xml:space="preserve">  ..$ Docs : </w:t>
       </w:r>
       <w:proofErr w:type="spellStart"/>
       <w:r>
@@ -4132,25 +3290,7 @@
           <w:sz w:val="24"/>
           <w:szCs w:val="24"/>
         </w:rPr>
-        <w:t xml:space="preserve">  </w:t>
-      </w:r>
-      <w:proofErr w:type="gramStart"/>
-      <w:r>
-        <w:rPr>
-          <w:rFonts w:ascii="Times New Roman" w:hAnsi="Times New Roman" w:cs="Times New Roman"/>
-          <w:sz w:val="24"/>
-          <w:szCs w:val="24"/>
-        </w:rPr>
-        <w:t>..</w:t>
-      </w:r>
-      <w:proofErr w:type="gramEnd"/>
-      <w:r>
-        <w:rPr>
-          <w:rFonts w:ascii="Times New Roman" w:hAnsi="Times New Roman" w:cs="Times New Roman"/>
-          <w:sz w:val="24"/>
-          <w:szCs w:val="24"/>
-        </w:rPr>
-        <w:t xml:space="preserve">$ Terms: </w:t>
+        <w:t xml:space="preserve">  ..$ Terms: </w:t>
       </w:r>
       <w:proofErr w:type="spellStart"/>
       <w:r>
@@ -4226,7 +3366,6 @@
         <w:t xml:space="preserve"> - </w:t>
       </w:r>
       <w:proofErr w:type="spellStart"/>
-      <w:proofErr w:type="gramStart"/>
       <w:r>
         <w:rPr>
           <w:rFonts w:ascii="Times New Roman" w:hAnsi="Times New Roman" w:cs="Times New Roman"/>
@@ -4242,16 +3381,7 @@
           <w:sz w:val="24"/>
           <w:szCs w:val="24"/>
         </w:rPr>
-        <w:t>(</w:t>
-      </w:r>
-      <w:proofErr w:type="gramEnd"/>
-      <w:r>
-        <w:rPr>
-          <w:rFonts w:ascii="Times New Roman" w:hAnsi="Times New Roman" w:cs="Times New Roman"/>
-          <w:sz w:val="24"/>
-          <w:szCs w:val="24"/>
-        </w:rPr>
-        <w:t xml:space="preserve">*, "class")= </w:t>
+        <w:t xml:space="preserve">(*, "class")= </w:t>
       </w:r>
       <w:proofErr w:type="spellStart"/>
       <w:r>
@@ -4327,7 +3457,6 @@
         <w:t xml:space="preserve"> - </w:t>
       </w:r>
       <w:proofErr w:type="spellStart"/>
-      <w:proofErr w:type="gramStart"/>
       <w:r>
         <w:rPr>
           <w:rFonts w:ascii="Times New Roman" w:hAnsi="Times New Roman" w:cs="Times New Roman"/>
@@ -4343,16 +3472,7 @@
           <w:sz w:val="24"/>
           <w:szCs w:val="24"/>
         </w:rPr>
-        <w:t>(</w:t>
-      </w:r>
-      <w:proofErr w:type="gramEnd"/>
-      <w:r>
-        <w:rPr>
-          <w:rFonts w:ascii="Times New Roman" w:hAnsi="Times New Roman" w:cs="Times New Roman"/>
-          <w:sz w:val="24"/>
-          <w:szCs w:val="24"/>
-        </w:rPr>
-        <w:t xml:space="preserve">*, "weighting")= </w:t>
+        <w:t xml:space="preserve">(*, "weighting")= </w:t>
       </w:r>
       <w:proofErr w:type="spellStart"/>
       <w:r>
@@ -4586,25 +3706,7 @@
           <w:sz w:val="24"/>
           <w:szCs w:val="24"/>
         </w:rPr>
-        <w:t xml:space="preserve">Sparsity         </w:t>
-      </w:r>
-      <w:proofErr w:type="gramStart"/>
-      <w:r>
-        <w:rPr>
-          <w:rFonts w:ascii="Times New Roman" w:hAnsi="Times New Roman" w:cs="Times New Roman"/>
-          <w:sz w:val="24"/>
-          <w:szCs w:val="24"/>
-        </w:rPr>
-        <w:t xml:space="preserve">  :</w:t>
-      </w:r>
-      <w:proofErr w:type="gramEnd"/>
-      <w:r>
-        <w:rPr>
-          <w:rFonts w:ascii="Times New Roman" w:hAnsi="Times New Roman" w:cs="Times New Roman"/>
-          <w:sz w:val="24"/>
-          <w:szCs w:val="24"/>
-        </w:rPr>
-        <w:t xml:space="preserve"> 50%</w:t>
+        <w:t>Sparsity           : 50%</w:t>
       </w:r>
     </w:p>
     <w:p>
@@ -4642,25 +3744,7 @@
           <w:sz w:val="24"/>
           <w:szCs w:val="24"/>
         </w:rPr>
-        <w:t xml:space="preserve">Weighting        </w:t>
-      </w:r>
-      <w:proofErr w:type="gramStart"/>
-      <w:r>
-        <w:rPr>
-          <w:rFonts w:ascii="Times New Roman" w:hAnsi="Times New Roman" w:cs="Times New Roman"/>
-          <w:sz w:val="24"/>
-          <w:szCs w:val="24"/>
-        </w:rPr>
-        <w:t xml:space="preserve">  :</w:t>
-      </w:r>
-      <w:proofErr w:type="gramEnd"/>
-      <w:r>
-        <w:rPr>
-          <w:rFonts w:ascii="Times New Roman" w:hAnsi="Times New Roman" w:cs="Times New Roman"/>
-          <w:sz w:val="24"/>
-          <w:szCs w:val="24"/>
-        </w:rPr>
-        <w:t xml:space="preserve"> term frequency (</w:t>
+        <w:t>Weighting          : term frequency (</w:t>
       </w:r>
       <w:proofErr w:type="spellStart"/>
       <w:r>
@@ -4697,18 +3781,8 @@
           <w:sz w:val="24"/>
           <w:szCs w:val="24"/>
         </w:rPr>
-        <w:t xml:space="preserve">Sample           </w:t>
-      </w:r>
-      <w:proofErr w:type="gramStart"/>
-      <w:r>
-        <w:rPr>
-          <w:rFonts w:ascii="Times New Roman" w:hAnsi="Times New Roman" w:cs="Times New Roman"/>
-          <w:sz w:val="24"/>
-          <w:szCs w:val="24"/>
-        </w:rPr>
-        <w:t xml:space="preserve">  :</w:t>
-      </w:r>
-      <w:proofErr w:type="gramEnd"/>
+        <w:t>Sample             :</w:t>
+      </w:r>
     </w:p>
     <w:p>
       <w:pPr>
@@ -5040,99 +4114,45 @@
           <w:sz w:val="24"/>
           <w:szCs w:val="24"/>
         </w:rPr>
-        <w:t xml:space="preserve">     </w:t>
-      </w:r>
-      <w:proofErr w:type="gramStart"/>
-      <w:r>
-        <w:rPr>
-          <w:rFonts w:ascii="Times New Roman" w:hAnsi="Times New Roman" w:cs="Times New Roman"/>
-          <w:sz w:val="24"/>
-          <w:szCs w:val="24"/>
-        </w:rPr>
-        <w:t xml:space="preserve">  :</w:t>
-      </w:r>
-      <w:proofErr w:type="gramEnd"/>
-      <w:r>
-        <w:rPr>
-          <w:rFonts w:ascii="Times New Roman" w:hAnsi="Times New Roman" w:cs="Times New Roman"/>
-          <w:sz w:val="24"/>
-          <w:szCs w:val="24"/>
-        </w:rPr>
-        <w:t xml:space="preserve"> int [1:14911] 3691 4403 6049 6511 1 2 3 4 5 6 ...</w:t>
-      </w:r>
-    </w:p>
-    <w:p>
-      <w:pPr>
-        <w:spacing w:line="240" w:lineRule="auto"/>
-        <w:contextualSpacing/>
-        <w:rPr>
-          <w:rFonts w:ascii="Times New Roman" w:hAnsi="Times New Roman" w:cs="Times New Roman"/>
-          <w:sz w:val="24"/>
-          <w:szCs w:val="24"/>
-        </w:rPr>
-      </w:pPr>
-      <w:r>
-        <w:rPr>
-          <w:rFonts w:ascii="Times New Roman" w:hAnsi="Times New Roman" w:cs="Times New Roman"/>
-          <w:sz w:val="24"/>
-          <w:szCs w:val="24"/>
-        </w:rPr>
-        <w:t xml:space="preserve"> $ j     </w:t>
-      </w:r>
-      <w:proofErr w:type="gramStart"/>
-      <w:r>
-        <w:rPr>
-          <w:rFonts w:ascii="Times New Roman" w:hAnsi="Times New Roman" w:cs="Times New Roman"/>
-          <w:sz w:val="24"/>
-          <w:szCs w:val="24"/>
-        </w:rPr>
-        <w:t xml:space="preserve">  :</w:t>
-      </w:r>
-      <w:proofErr w:type="gramEnd"/>
-      <w:r>
-        <w:rPr>
-          <w:rFonts w:ascii="Times New Roman" w:hAnsi="Times New Roman" w:cs="Times New Roman"/>
-          <w:sz w:val="24"/>
-          <w:szCs w:val="24"/>
-        </w:rPr>
-        <w:t xml:space="preserve"> int [1:14911] 1 1 1 1 2 2 2 2 2 2 ...</w:t>
-      </w:r>
-    </w:p>
-    <w:p>
-      <w:pPr>
-        <w:spacing w:line="240" w:lineRule="auto"/>
-        <w:contextualSpacing/>
-        <w:rPr>
-          <w:rFonts w:ascii="Times New Roman" w:hAnsi="Times New Roman" w:cs="Times New Roman"/>
-          <w:sz w:val="24"/>
-          <w:szCs w:val="24"/>
-        </w:rPr>
-      </w:pPr>
-      <w:r>
-        <w:rPr>
-          <w:rFonts w:ascii="Times New Roman" w:hAnsi="Times New Roman" w:cs="Times New Roman"/>
-          <w:sz w:val="24"/>
-          <w:szCs w:val="24"/>
-        </w:rPr>
-        <w:t xml:space="preserve"> $ v     </w:t>
-      </w:r>
-      <w:proofErr w:type="gramStart"/>
-      <w:r>
-        <w:rPr>
-          <w:rFonts w:ascii="Times New Roman" w:hAnsi="Times New Roman" w:cs="Times New Roman"/>
-          <w:sz w:val="24"/>
-          <w:szCs w:val="24"/>
-        </w:rPr>
-        <w:t xml:space="preserve">  :</w:t>
-      </w:r>
-      <w:proofErr w:type="gramEnd"/>
-      <w:r>
-        <w:rPr>
-          <w:rFonts w:ascii="Times New Roman" w:hAnsi="Times New Roman" w:cs="Times New Roman"/>
-          <w:sz w:val="24"/>
-          <w:szCs w:val="24"/>
-        </w:rPr>
-        <w:t xml:space="preserve"> num [1:14911] 1 1 1 1 1 1 1 1 1 1 ...</w:t>
+        <w:t xml:space="preserve">       : int [1:14911] 3691 4403 6049 6511 1 2 3 4 5 6 ...</w:t>
+      </w:r>
+    </w:p>
+    <w:p>
+      <w:pPr>
+        <w:spacing w:line="240" w:lineRule="auto"/>
+        <w:contextualSpacing/>
+        <w:rPr>
+          <w:rFonts w:ascii="Times New Roman" w:hAnsi="Times New Roman" w:cs="Times New Roman"/>
+          <w:sz w:val="24"/>
+          <w:szCs w:val="24"/>
+        </w:rPr>
+      </w:pPr>
+      <w:r>
+        <w:rPr>
+          <w:rFonts w:ascii="Times New Roman" w:hAnsi="Times New Roman" w:cs="Times New Roman"/>
+          <w:sz w:val="24"/>
+          <w:szCs w:val="24"/>
+        </w:rPr>
+        <w:t xml:space="preserve"> $ j       : int [1:14911] 1 1 1 1 2 2 2 2 2 2 ...</w:t>
+      </w:r>
+    </w:p>
+    <w:p>
+      <w:pPr>
+        <w:spacing w:line="240" w:lineRule="auto"/>
+        <w:contextualSpacing/>
+        <w:rPr>
+          <w:rFonts w:ascii="Times New Roman" w:hAnsi="Times New Roman" w:cs="Times New Roman"/>
+          <w:sz w:val="24"/>
+          <w:szCs w:val="24"/>
+        </w:rPr>
+      </w:pPr>
+      <w:r>
+        <w:rPr>
+          <w:rFonts w:ascii="Times New Roman" w:hAnsi="Times New Roman" w:cs="Times New Roman"/>
+          <w:sz w:val="24"/>
+          <w:szCs w:val="24"/>
+        </w:rPr>
+        <w:t xml:space="preserve"> $ v       : num [1:14911] 1 1 1 1 1 1 1 1 1 1 ...</w:t>
       </w:r>
     </w:p>
     <w:p>
@@ -5169,25 +4189,7 @@
           <w:sz w:val="24"/>
           <w:szCs w:val="24"/>
         </w:rPr>
-        <w:t xml:space="preserve">  </w:t>
-      </w:r>
-      <w:proofErr w:type="gramStart"/>
-      <w:r>
-        <w:rPr>
-          <w:rFonts w:ascii="Times New Roman" w:hAnsi="Times New Roman" w:cs="Times New Roman"/>
-          <w:sz w:val="24"/>
-          <w:szCs w:val="24"/>
-        </w:rPr>
-        <w:t xml:space="preserve">  :</w:t>
-      </w:r>
-      <w:proofErr w:type="gramEnd"/>
-      <w:r>
-        <w:rPr>
-          <w:rFonts w:ascii="Times New Roman" w:hAnsi="Times New Roman" w:cs="Times New Roman"/>
-          <w:sz w:val="24"/>
-          <w:szCs w:val="24"/>
-        </w:rPr>
-        <w:t xml:space="preserve"> int 14909</w:t>
+        <w:t xml:space="preserve">    : int 14909</w:t>
       </w:r>
     </w:p>
     <w:p>
@@ -5224,25 +4226,7 @@
           <w:sz w:val="24"/>
           <w:szCs w:val="24"/>
         </w:rPr>
-        <w:t xml:space="preserve">  </w:t>
-      </w:r>
-      <w:proofErr w:type="gramStart"/>
-      <w:r>
-        <w:rPr>
-          <w:rFonts w:ascii="Times New Roman" w:hAnsi="Times New Roman" w:cs="Times New Roman"/>
-          <w:sz w:val="24"/>
-          <w:szCs w:val="24"/>
-        </w:rPr>
-        <w:t xml:space="preserve">  :</w:t>
-      </w:r>
-      <w:proofErr w:type="gramEnd"/>
-      <w:r>
-        <w:rPr>
-          <w:rFonts w:ascii="Times New Roman" w:hAnsi="Times New Roman" w:cs="Times New Roman"/>
-          <w:sz w:val="24"/>
-          <w:szCs w:val="24"/>
-        </w:rPr>
-        <w:t xml:space="preserve"> int 2</w:t>
+        <w:t xml:space="preserve">    : int 2</w:t>
       </w:r>
     </w:p>
     <w:p>
@@ -5264,7 +4248,6 @@
         <w:t xml:space="preserve"> $ </w:t>
       </w:r>
       <w:proofErr w:type="spellStart"/>
-      <w:proofErr w:type="gramStart"/>
       <w:r>
         <w:rPr>
           <w:rFonts w:ascii="Times New Roman" w:hAnsi="Times New Roman" w:cs="Times New Roman"/>
@@ -5274,7 +4257,6 @@
         <w:t>dimnames:List</w:t>
       </w:r>
       <w:proofErr w:type="spellEnd"/>
-      <w:proofErr w:type="gramEnd"/>
       <w:r>
         <w:rPr>
           <w:rFonts w:ascii="Times New Roman" w:hAnsi="Times New Roman" w:cs="Times New Roman"/>
@@ -5300,25 +4282,7 @@
           <w:sz w:val="24"/>
           <w:szCs w:val="24"/>
         </w:rPr>
-        <w:t xml:space="preserve">  </w:t>
-      </w:r>
-      <w:proofErr w:type="gramStart"/>
-      <w:r>
-        <w:rPr>
-          <w:rFonts w:ascii="Times New Roman" w:hAnsi="Times New Roman" w:cs="Times New Roman"/>
-          <w:sz w:val="24"/>
-          <w:szCs w:val="24"/>
-        </w:rPr>
-        <w:t>..</w:t>
-      </w:r>
-      <w:proofErr w:type="gramEnd"/>
-      <w:r>
-        <w:rPr>
-          <w:rFonts w:ascii="Times New Roman" w:hAnsi="Times New Roman" w:cs="Times New Roman"/>
-          <w:sz w:val="24"/>
-          <w:szCs w:val="24"/>
-        </w:rPr>
-        <w:t xml:space="preserve">$ Terms: </w:t>
+        <w:t xml:space="preserve">  ..$ Terms: </w:t>
       </w:r>
       <w:proofErr w:type="spellStart"/>
       <w:r>
@@ -5391,25 +4355,7 @@
           <w:sz w:val="24"/>
           <w:szCs w:val="24"/>
         </w:rPr>
-        <w:t xml:space="preserve">  </w:t>
-      </w:r>
-      <w:proofErr w:type="gramStart"/>
-      <w:r>
-        <w:rPr>
-          <w:rFonts w:ascii="Times New Roman" w:hAnsi="Times New Roman" w:cs="Times New Roman"/>
-          <w:sz w:val="24"/>
-          <w:szCs w:val="24"/>
-        </w:rPr>
-        <w:t>..</w:t>
-      </w:r>
-      <w:proofErr w:type="gramEnd"/>
-      <w:r>
-        <w:rPr>
-          <w:rFonts w:ascii="Times New Roman" w:hAnsi="Times New Roman" w:cs="Times New Roman"/>
-          <w:sz w:val="24"/>
-          <w:szCs w:val="24"/>
-        </w:rPr>
-        <w:t xml:space="preserve">$ Docs : </w:t>
+        <w:t xml:space="preserve">  ..$ Docs : </w:t>
       </w:r>
       <w:proofErr w:type="spellStart"/>
       <w:r>
@@ -5449,7 +4395,6 @@
         <w:t xml:space="preserve"> - </w:t>
       </w:r>
       <w:proofErr w:type="spellStart"/>
-      <w:proofErr w:type="gramStart"/>
       <w:r>
         <w:rPr>
           <w:rFonts w:ascii="Times New Roman" w:hAnsi="Times New Roman" w:cs="Times New Roman"/>
@@ -5465,16 +4410,7 @@
           <w:sz w:val="24"/>
           <w:szCs w:val="24"/>
         </w:rPr>
-        <w:t>(</w:t>
-      </w:r>
-      <w:proofErr w:type="gramEnd"/>
-      <w:r>
-        <w:rPr>
-          <w:rFonts w:ascii="Times New Roman" w:hAnsi="Times New Roman" w:cs="Times New Roman"/>
-          <w:sz w:val="24"/>
-          <w:szCs w:val="24"/>
-        </w:rPr>
-        <w:t xml:space="preserve">*, "class")= </w:t>
+        <w:t xml:space="preserve">(*, "class")= </w:t>
       </w:r>
       <w:proofErr w:type="spellStart"/>
       <w:r>
@@ -5550,7 +4486,6 @@
         <w:t xml:space="preserve"> - </w:t>
       </w:r>
       <w:proofErr w:type="spellStart"/>
-      <w:proofErr w:type="gramStart"/>
       <w:r>
         <w:rPr>
           <w:rFonts w:ascii="Times New Roman" w:hAnsi="Times New Roman" w:cs="Times New Roman"/>
@@ -5566,16 +4501,7 @@
           <w:sz w:val="24"/>
           <w:szCs w:val="24"/>
         </w:rPr>
-        <w:t>(</w:t>
-      </w:r>
-      <w:proofErr w:type="gramEnd"/>
-      <w:r>
-        <w:rPr>
-          <w:rFonts w:ascii="Times New Roman" w:hAnsi="Times New Roman" w:cs="Times New Roman"/>
-          <w:sz w:val="24"/>
-          <w:szCs w:val="24"/>
-        </w:rPr>
-        <w:t xml:space="preserve">*, "weighting")= </w:t>
+        <w:t xml:space="preserve">(*, "weighting")= </w:t>
       </w:r>
       <w:proofErr w:type="spellStart"/>
       <w:r>
@@ -6036,7 +4962,6 @@
         <w:t xml:space="preserve"> = </w:t>
       </w:r>
       <w:proofErr w:type="spellStart"/>
-      <w:proofErr w:type="gramStart"/>
       <w:r>
         <w:rPr>
           <w:rFonts w:ascii="Times New Roman" w:hAnsi="Times New Roman" w:cs="Times New Roman"/>
@@ -6046,7 +4971,6 @@
         <w:t>as.character</w:t>
       </w:r>
       <w:proofErr w:type="spellEnd"/>
-      <w:proofErr w:type="gramEnd"/>
       <w:r>
         <w:rPr>
           <w:rFonts w:ascii="Times New Roman" w:hAnsi="Times New Roman" w:cs="Times New Roman"/>
@@ -6150,7 +5074,6 @@
         </w:rPr>
       </w:pPr>
       <w:proofErr w:type="spellStart"/>
-      <w:proofErr w:type="gramStart"/>
       <w:r>
         <w:rPr>
           <w:rFonts w:ascii="Times New Roman" w:hAnsi="Times New Roman" w:cs="Times New Roman"/>
@@ -6166,16 +5089,7 @@
           <w:sz w:val="24"/>
           <w:szCs w:val="24"/>
         </w:rPr>
-        <w:t>[</w:t>
-      </w:r>
-      <w:proofErr w:type="gramEnd"/>
-      <w:r>
-        <w:rPr>
-          <w:rFonts w:ascii="Times New Roman" w:hAnsi="Times New Roman" w:cs="Times New Roman"/>
-          <w:sz w:val="24"/>
-          <w:szCs w:val="24"/>
-        </w:rPr>
-        <w:t>1:10]</w:t>
+        <w:t>[1:10]</w:t>
       </w:r>
     </w:p>
     <w:p>
@@ -6459,7 +5373,6 @@
         <w:t xml:space="preserve">sentences = </w:t>
       </w:r>
       <w:proofErr w:type="spellStart"/>
-      <w:proofErr w:type="gramStart"/>
       <w:r>
         <w:rPr>
           <w:rFonts w:ascii="Times New Roman" w:hAnsi="Times New Roman" w:cs="Times New Roman"/>
@@ -6469,7 +5382,6 @@
         <w:t>as.String</w:t>
       </w:r>
       <w:proofErr w:type="spellEnd"/>
-      <w:proofErr w:type="gramEnd"/>
       <w:r>
         <w:rPr>
           <w:rFonts w:ascii="Times New Roman" w:hAnsi="Times New Roman" w:cs="Times New Roman"/>
@@ -6598,25 +5510,7 @@
           <w:sz w:val="24"/>
           <w:szCs w:val="24"/>
         </w:rPr>
-        <w:t xml:space="preserve">[1] "TWENTY THOUSAND LEAGUES UNDER THE </w:t>
-      </w:r>
-      <w:proofErr w:type="gramStart"/>
-      <w:r>
-        <w:rPr>
-          <w:rFonts w:ascii="Times New Roman" w:hAnsi="Times New Roman" w:cs="Times New Roman"/>
-          <w:sz w:val="24"/>
-          <w:szCs w:val="24"/>
-        </w:rPr>
-        <w:t>SEA  by</w:t>
-      </w:r>
-      <w:proofErr w:type="gramEnd"/>
-      <w:r>
-        <w:rPr>
-          <w:rFonts w:ascii="Times New Roman" w:hAnsi="Times New Roman" w:cs="Times New Roman"/>
-          <w:sz w:val="24"/>
-          <w:szCs w:val="24"/>
-        </w:rPr>
-        <w:t xml:space="preserve">  JULES VERNE   PART ONE  CHAPTER I  A SHIFTING REEF  The year 1866 was </w:t>
+        <w:t xml:space="preserve">[1] "TWENTY THOUSAND LEAGUES UNDER THE SEA  by  JULES VERNE   PART ONE  CHAPTER I  A SHIFTING REEF  The year 1866 was </w:t>
       </w:r>
       <w:proofErr w:type="spellStart"/>
       <w:r>
@@ -6710,25 +5604,7 @@
           <w:sz w:val="24"/>
           <w:szCs w:val="24"/>
         </w:rPr>
-        <w:t xml:space="preserve"> [4] "For some time past vessels had been met by \"an enormous </w:t>
-      </w:r>
-      <w:proofErr w:type="gramStart"/>
-      <w:r>
-        <w:rPr>
-          <w:rFonts w:ascii="Times New Roman" w:hAnsi="Times New Roman" w:cs="Times New Roman"/>
-          <w:sz w:val="24"/>
-          <w:szCs w:val="24"/>
-        </w:rPr>
-        <w:t>thing,\</w:t>
-      </w:r>
-      <w:proofErr w:type="gramEnd"/>
-      <w:r>
-        <w:rPr>
-          <w:rFonts w:ascii="Times New Roman" w:hAnsi="Times New Roman" w:cs="Times New Roman"/>
-          <w:sz w:val="24"/>
-          <w:szCs w:val="24"/>
-        </w:rPr>
-        <w:t xml:space="preserve">" a long object, spindle-shaped, occasionally phosphorescent, and infinitely larger and more rapid in its movements than a whale."                                                                                                                                                                                                                           </w:t>
+        <w:t xml:space="preserve"> [4] "For some time past vessels had been met by \"an enormous thing,\" a long object, spindle-shaped, occasionally phosphorescent, and infinitely larger and more rapid in its movements than a whale."                                                                                                                                                                                                                           </w:t>
       </w:r>
     </w:p>
     <w:p>
@@ -6878,25 +5754,7 @@
           <w:sz w:val="24"/>
           <w:szCs w:val="24"/>
         </w:rPr>
-        <w:t xml:space="preserve">[10] "On the 20th of </w:t>
-      </w:r>
-      <w:proofErr w:type="gramStart"/>
-      <w:r>
-        <w:rPr>
-          <w:rFonts w:ascii="Times New Roman" w:hAnsi="Times New Roman" w:cs="Times New Roman"/>
-          <w:sz w:val="24"/>
-          <w:szCs w:val="24"/>
-        </w:rPr>
-        <w:t>July,</w:t>
-      </w:r>
-      <w:proofErr w:type="gramEnd"/>
-      <w:r>
-        <w:rPr>
-          <w:rFonts w:ascii="Times New Roman" w:hAnsi="Times New Roman" w:cs="Times New Roman"/>
-          <w:sz w:val="24"/>
-          <w:szCs w:val="24"/>
-        </w:rPr>
-        <w:t xml:space="preserve"> 1866, the steamer Governor Higginson, of the Calcutta and </w:t>
+        <w:t xml:space="preserve">[10] "On the 20th of July, 1866, the steamer Governor Higginson, of the Calcutta and </w:t>
       </w:r>
       <w:proofErr w:type="spellStart"/>
       <w:r>
@@ -7008,7 +5866,6 @@
         </w:rPr>
       </w:pPr>
       <w:proofErr w:type="spellStart"/>
-      <w:proofErr w:type="gramStart"/>
       <w:r>
         <w:rPr>
           <w:rFonts w:ascii="Times New Roman" w:hAnsi="Times New Roman" w:cs="Times New Roman"/>
@@ -7018,7 +5875,6 @@
         <w:t>install.packages</w:t>
       </w:r>
       <w:proofErr w:type="spellEnd"/>
-      <w:proofErr w:type="gramEnd"/>
       <w:r>
         <w:rPr>
           <w:rFonts w:ascii="Times New Roman" w:hAnsi="Times New Roman" w:cs="Times New Roman"/>
@@ -7166,25 +6022,7 @@
           <w:sz w:val="24"/>
           <w:szCs w:val="24"/>
         </w:rPr>
-        <w:t>("[^</w:t>
-      </w:r>
-      <w:proofErr w:type="gramStart"/>
-      <w:r>
-        <w:rPr>
-          <w:rFonts w:ascii="Times New Roman" w:hAnsi="Times New Roman" w:cs="Times New Roman"/>
-          <w:sz w:val="24"/>
-          <w:szCs w:val="24"/>
-        </w:rPr>
-        <w:t>[:alpha</w:t>
-      </w:r>
-      <w:proofErr w:type="gramEnd"/>
-      <w:r>
-        <w:rPr>
-          <w:rFonts w:ascii="Times New Roman" w:hAnsi="Times New Roman" w:cs="Times New Roman"/>
-          <w:sz w:val="24"/>
-          <w:szCs w:val="24"/>
-        </w:rPr>
-        <w:t>:][:space:]]*", "", x)</w:t>
+        <w:t>("[^[:alpha:][:space:]]*", "", x)</w:t>
       </w:r>
     </w:p>
     <w:p>
@@ -7212,16 +6050,25 @@
           <w:sz w:val="24"/>
           <w:szCs w:val="24"/>
         </w:rPr>
-        <w:t>tm_</w:t>
-      </w:r>
-      <w:proofErr w:type="gramStart"/>
-      <w:r>
-        <w:rPr>
-          <w:rFonts w:ascii="Times New Roman" w:hAnsi="Times New Roman" w:cs="Times New Roman"/>
-          <w:sz w:val="24"/>
-          <w:szCs w:val="24"/>
-        </w:rPr>
-        <w:t>map</w:t>
+        <w:t>tm_map</w:t>
+      </w:r>
+      <w:proofErr w:type="spellEnd"/>
+      <w:r>
+        <w:rPr>
+          <w:rFonts w:ascii="Times New Roman" w:hAnsi="Times New Roman" w:cs="Times New Roman"/>
+          <w:sz w:val="24"/>
+          <w:szCs w:val="24"/>
+        </w:rPr>
+        <w:t xml:space="preserve">(doc, </w:t>
+      </w:r>
+      <w:proofErr w:type="spellStart"/>
+      <w:r>
+        <w:rPr>
+          <w:rFonts w:ascii="Times New Roman" w:hAnsi="Times New Roman" w:cs="Times New Roman"/>
+          <w:sz w:val="24"/>
+          <w:szCs w:val="24"/>
+        </w:rPr>
+        <w:t>content_transformer</w:t>
       </w:r>
       <w:proofErr w:type="spellEnd"/>
       <w:r>
@@ -7232,33 +6079,6 @@
         </w:rPr>
         <w:t>(</w:t>
       </w:r>
-      <w:proofErr w:type="gramEnd"/>
-      <w:r>
-        <w:rPr>
-          <w:rFonts w:ascii="Times New Roman" w:hAnsi="Times New Roman" w:cs="Times New Roman"/>
-          <w:sz w:val="24"/>
-          <w:szCs w:val="24"/>
-        </w:rPr>
-        <w:t xml:space="preserve">doc, </w:t>
-      </w:r>
-      <w:proofErr w:type="spellStart"/>
-      <w:r>
-        <w:rPr>
-          <w:rFonts w:ascii="Times New Roman" w:hAnsi="Times New Roman" w:cs="Times New Roman"/>
-          <w:sz w:val="24"/>
-          <w:szCs w:val="24"/>
-        </w:rPr>
-        <w:t>content_transformer</w:t>
-      </w:r>
-      <w:proofErr w:type="spellEnd"/>
-      <w:r>
-        <w:rPr>
-          <w:rFonts w:ascii="Times New Roman" w:hAnsi="Times New Roman" w:cs="Times New Roman"/>
-          <w:sz w:val="24"/>
-          <w:szCs w:val="24"/>
-        </w:rPr>
-        <w:t>(</w:t>
-      </w:r>
       <w:proofErr w:type="spellStart"/>
       <w:r>
         <w:rPr>
@@ -7368,34 +6188,16 @@
           <w:sz w:val="24"/>
           <w:szCs w:val="24"/>
         </w:rPr>
-        <w:t>tm_</w:t>
-      </w:r>
-      <w:proofErr w:type="gramStart"/>
-      <w:r>
-        <w:rPr>
-          <w:rFonts w:ascii="Times New Roman" w:hAnsi="Times New Roman" w:cs="Times New Roman"/>
-          <w:sz w:val="24"/>
-          <w:szCs w:val="24"/>
-        </w:rPr>
-        <w:t>map</w:t>
-      </w:r>
-      <w:proofErr w:type="spellEnd"/>
-      <w:r>
-        <w:rPr>
-          <w:rFonts w:ascii="Times New Roman" w:hAnsi="Times New Roman" w:cs="Times New Roman"/>
-          <w:sz w:val="24"/>
-          <w:szCs w:val="24"/>
-        </w:rPr>
-        <w:t>(</w:t>
-      </w:r>
-      <w:proofErr w:type="gramEnd"/>
-      <w:r>
-        <w:rPr>
-          <w:rFonts w:ascii="Times New Roman" w:hAnsi="Times New Roman" w:cs="Times New Roman"/>
-          <w:sz w:val="24"/>
-          <w:szCs w:val="24"/>
-        </w:rPr>
-        <w:t xml:space="preserve">doc, </w:t>
+        <w:t>tm_map</w:t>
+      </w:r>
+      <w:proofErr w:type="spellEnd"/>
+      <w:r>
+        <w:rPr>
+          <w:rFonts w:ascii="Times New Roman" w:hAnsi="Times New Roman" w:cs="Times New Roman"/>
+          <w:sz w:val="24"/>
+          <w:szCs w:val="24"/>
+        </w:rPr>
+        <w:t xml:space="preserve">(doc, </w:t>
       </w:r>
       <w:proofErr w:type="spellStart"/>
       <w:r>
@@ -7545,25 +6347,7 @@
           <w:sz w:val="24"/>
           <w:szCs w:val="24"/>
         </w:rPr>
-        <w:t>(</w:t>
-      </w:r>
-      <w:proofErr w:type="gramStart"/>
-      <w:r>
-        <w:rPr>
-          <w:rFonts w:ascii="Times New Roman" w:hAnsi="Times New Roman" w:cs="Times New Roman"/>
-          <w:sz w:val="24"/>
-          <w:szCs w:val="24"/>
-        </w:rPr>
-        <w:t>doc[</w:t>
-      </w:r>
-      <w:proofErr w:type="gramEnd"/>
-      <w:r>
-        <w:rPr>
-          <w:rFonts w:ascii="Times New Roman" w:hAnsi="Times New Roman" w:cs="Times New Roman"/>
-          <w:sz w:val="24"/>
-          <w:szCs w:val="24"/>
-        </w:rPr>
-        <w:t>[2]])</w:t>
+        <w:t>(doc[[2]])</w:t>
       </w:r>
     </w:p>
     <w:p>
@@ -7601,19 +6385,9 @@
           <w:sz w:val="24"/>
           <w:szCs w:val="24"/>
         </w:rPr>
-        <w:t>as.</w:t>
-      </w:r>
-      <w:proofErr w:type="gramStart"/>
-      <w:r>
-        <w:rPr>
-          <w:rFonts w:ascii="Times New Roman" w:hAnsi="Times New Roman" w:cs="Times New Roman"/>
-          <w:sz w:val="24"/>
-          <w:szCs w:val="24"/>
-        </w:rPr>
-        <w:t>data.frame</w:t>
-      </w:r>
-      <w:proofErr w:type="spellEnd"/>
-      <w:proofErr w:type="gramEnd"/>
+        <w:t>as.data.frame</w:t>
+      </w:r>
+      <w:proofErr w:type="spellEnd"/>
       <w:r>
         <w:rPr>
           <w:rFonts w:ascii="Times New Roman" w:hAnsi="Times New Roman" w:cs="Times New Roman"/>
@@ -7931,7 +6705,6 @@
         <w:t xml:space="preserve">pal = </w:t>
       </w:r>
       <w:proofErr w:type="spellStart"/>
-      <w:proofErr w:type="gramStart"/>
       <w:r>
         <w:rPr>
           <w:rFonts w:ascii="Times New Roman" w:hAnsi="Times New Roman" w:cs="Times New Roman"/>
@@ -7947,103 +6720,75 @@
           <w:sz w:val="24"/>
           <w:szCs w:val="24"/>
         </w:rPr>
+        <w:t>(9, "</w:t>
+      </w:r>
+      <w:proofErr w:type="spellStart"/>
+      <w:r>
+        <w:rPr>
+          <w:rFonts w:ascii="Times New Roman" w:hAnsi="Times New Roman" w:cs="Times New Roman"/>
+          <w:sz w:val="24"/>
+          <w:szCs w:val="24"/>
+        </w:rPr>
+        <w:t>BuGn</w:t>
+      </w:r>
+      <w:proofErr w:type="spellEnd"/>
+      <w:r>
+        <w:rPr>
+          <w:rFonts w:ascii="Times New Roman" w:hAnsi="Times New Roman" w:cs="Times New Roman"/>
+          <w:sz w:val="24"/>
+          <w:szCs w:val="24"/>
+        </w:rPr>
+        <w:t>")</w:t>
+      </w:r>
+    </w:p>
+    <w:p>
+      <w:pPr>
+        <w:spacing w:line="240" w:lineRule="auto"/>
+        <w:contextualSpacing/>
+        <w:rPr>
+          <w:rFonts w:ascii="Times New Roman" w:hAnsi="Times New Roman" w:cs="Times New Roman"/>
+          <w:sz w:val="24"/>
+          <w:szCs w:val="24"/>
+        </w:rPr>
+      </w:pPr>
+      <w:r>
+        <w:rPr>
+          <w:rFonts w:ascii="Times New Roman" w:hAnsi="Times New Roman" w:cs="Times New Roman"/>
+          <w:sz w:val="24"/>
+          <w:szCs w:val="24"/>
+        </w:rPr>
+        <w:t>pal = pal[-(1:4)]</w:t>
+      </w:r>
+    </w:p>
+    <w:p>
+      <w:pPr>
+        <w:spacing w:line="240" w:lineRule="auto"/>
+        <w:contextualSpacing/>
+        <w:rPr>
+          <w:rFonts w:ascii="Times New Roman" w:hAnsi="Times New Roman" w:cs="Times New Roman"/>
+          <w:sz w:val="24"/>
+          <w:szCs w:val="24"/>
+        </w:rPr>
+      </w:pPr>
+      <w:proofErr w:type="spellStart"/>
+      <w:r>
+        <w:rPr>
+          <w:rFonts w:ascii="Times New Roman" w:hAnsi="Times New Roman" w:cs="Times New Roman"/>
+          <w:sz w:val="24"/>
+          <w:szCs w:val="24"/>
+        </w:rPr>
+        <w:t>wordcloud</w:t>
+      </w:r>
+      <w:proofErr w:type="spellEnd"/>
+      <w:r>
+        <w:rPr>
+          <w:rFonts w:ascii="Times New Roman" w:hAnsi="Times New Roman" w:cs="Times New Roman"/>
+          <w:sz w:val="24"/>
+          <w:szCs w:val="24"/>
+        </w:rPr>
         <w:t>(</w:t>
       </w:r>
-      <w:proofErr w:type="gramEnd"/>
-      <w:r>
-        <w:rPr>
-          <w:rFonts w:ascii="Times New Roman" w:hAnsi="Times New Roman" w:cs="Times New Roman"/>
-          <w:sz w:val="24"/>
-          <w:szCs w:val="24"/>
-        </w:rPr>
-        <w:t>9, "</w:t>
-      </w:r>
-      <w:proofErr w:type="spellStart"/>
-      <w:r>
-        <w:rPr>
-          <w:rFonts w:ascii="Times New Roman" w:hAnsi="Times New Roman" w:cs="Times New Roman"/>
-          <w:sz w:val="24"/>
-          <w:szCs w:val="24"/>
-        </w:rPr>
-        <w:t>BuGn</w:t>
-      </w:r>
-      <w:proofErr w:type="spellEnd"/>
-      <w:r>
-        <w:rPr>
-          <w:rFonts w:ascii="Times New Roman" w:hAnsi="Times New Roman" w:cs="Times New Roman"/>
-          <w:sz w:val="24"/>
-          <w:szCs w:val="24"/>
-        </w:rPr>
-        <w:t>")</w:t>
-      </w:r>
-    </w:p>
-    <w:p>
-      <w:pPr>
-        <w:spacing w:line="240" w:lineRule="auto"/>
-        <w:contextualSpacing/>
-        <w:rPr>
-          <w:rFonts w:ascii="Times New Roman" w:hAnsi="Times New Roman" w:cs="Times New Roman"/>
-          <w:sz w:val="24"/>
-          <w:szCs w:val="24"/>
-        </w:rPr>
-      </w:pPr>
-      <w:r>
-        <w:rPr>
-          <w:rFonts w:ascii="Times New Roman" w:hAnsi="Times New Roman" w:cs="Times New Roman"/>
-          <w:sz w:val="24"/>
-          <w:szCs w:val="24"/>
-        </w:rPr>
-        <w:t xml:space="preserve">pal = </w:t>
-      </w:r>
-      <w:proofErr w:type="gramStart"/>
-      <w:r>
-        <w:rPr>
-          <w:rFonts w:ascii="Times New Roman" w:hAnsi="Times New Roman" w:cs="Times New Roman"/>
-          <w:sz w:val="24"/>
-          <w:szCs w:val="24"/>
-        </w:rPr>
-        <w:t>pal[</w:t>
-      </w:r>
-      <w:proofErr w:type="gramEnd"/>
-      <w:r>
-        <w:rPr>
-          <w:rFonts w:ascii="Times New Roman" w:hAnsi="Times New Roman" w:cs="Times New Roman"/>
-          <w:sz w:val="24"/>
-          <w:szCs w:val="24"/>
-        </w:rPr>
-        <w:t>-(1:4)]</w:t>
-      </w:r>
-    </w:p>
-    <w:p>
-      <w:pPr>
-        <w:spacing w:line="240" w:lineRule="auto"/>
-        <w:contextualSpacing/>
-        <w:rPr>
-          <w:rFonts w:ascii="Times New Roman" w:hAnsi="Times New Roman" w:cs="Times New Roman"/>
-          <w:sz w:val="24"/>
-          <w:szCs w:val="24"/>
-        </w:rPr>
-      </w:pPr>
-      <w:proofErr w:type="spellStart"/>
-      <w:r>
-        <w:rPr>
-          <w:rFonts w:ascii="Times New Roman" w:hAnsi="Times New Roman" w:cs="Times New Roman"/>
-          <w:sz w:val="24"/>
-          <w:szCs w:val="24"/>
-        </w:rPr>
-        <w:t>wordcloud</w:t>
-      </w:r>
-      <w:proofErr w:type="spellEnd"/>
-      <w:r>
-        <w:rPr>
-          <w:rFonts w:ascii="Times New Roman" w:hAnsi="Times New Roman" w:cs="Times New Roman"/>
-          <w:sz w:val="24"/>
-          <w:szCs w:val="24"/>
-        </w:rPr>
-        <w:t>(</w:t>
-      </w:r>
-      <w:proofErr w:type="spellStart"/>
-      <w:proofErr w:type="gramStart"/>
+      <w:proofErr w:type="spellStart"/>
       <w:r>
         <w:rPr>
           <w:rFonts w:ascii="Times New Roman" w:hAnsi="Times New Roman" w:cs="Times New Roman"/>
@@ -8053,7 +6798,6 @@
         <w:t>row.names</w:t>
       </w:r>
       <w:proofErr w:type="spellEnd"/>
-      <w:proofErr w:type="gramEnd"/>
       <w:r>
         <w:rPr>
           <w:rFonts w:ascii="Times New Roman" w:hAnsi="Times New Roman" w:cs="Times New Roman"/>
@@ -8267,6 +7011,140 @@
           <w:szCs w:val="24"/>
         </w:rPr>
         <w:t xml:space="preserve"> or one are such prominent words in the story.</w:t>
+      </w:r>
+    </w:p>
+    <w:p>
+      <w:pPr>
+        <w:spacing w:line="480" w:lineRule="auto"/>
+        <w:contextualSpacing/>
+        <w:rPr>
+          <w:rFonts w:ascii="Times New Roman" w:hAnsi="Times New Roman" w:cs="Times New Roman"/>
+          <w:sz w:val="24"/>
+          <w:szCs w:val="24"/>
+        </w:rPr>
+      </w:pPr>
+    </w:p>
+    <w:p>
+      <w:pPr>
+        <w:spacing w:line="480" w:lineRule="auto"/>
+        <w:contextualSpacing/>
+        <w:rPr>
+          <w:rFonts w:ascii="Times New Roman" w:hAnsi="Times New Roman" w:cs="Times New Roman"/>
+          <w:sz w:val="24"/>
+          <w:szCs w:val="24"/>
+        </w:rPr>
+      </w:pPr>
+      <w:r>
+        <w:rPr>
+          <w:rFonts w:ascii="Times New Roman" w:hAnsi="Times New Roman" w:cs="Times New Roman"/>
+          <w:sz w:val="24"/>
+          <w:szCs w:val="24"/>
+        </w:rPr>
+        <w:t>What I learned.</w:t>
+      </w:r>
+    </w:p>
+    <w:p>
+      <w:pPr>
+        <w:spacing w:line="480" w:lineRule="auto"/>
+        <w:contextualSpacing/>
+        <w:rPr>
+          <w:rFonts w:ascii="Times New Roman" w:hAnsi="Times New Roman" w:cs="Times New Roman"/>
+          <w:sz w:val="24"/>
+          <w:szCs w:val="24"/>
+        </w:rPr>
+      </w:pPr>
+    </w:p>
+    <w:p>
+      <w:pPr>
+        <w:spacing w:line="480" w:lineRule="auto"/>
+        <w:contextualSpacing/>
+        <w:rPr>
+          <w:rFonts w:ascii="Times New Roman" w:hAnsi="Times New Roman" w:cs="Times New Roman"/>
+          <w:sz w:val="24"/>
+          <w:szCs w:val="24"/>
+        </w:rPr>
+      </w:pPr>
+      <w:r>
+        <w:rPr>
+          <w:rFonts w:ascii="Times New Roman" w:hAnsi="Times New Roman" w:cs="Times New Roman"/>
+          <w:sz w:val="24"/>
+          <w:szCs w:val="24"/>
+        </w:rPr>
+        <w:tab/>
+        <w:t>In this section</w:t>
+      </w:r>
+      <w:r>
+        <w:rPr>
+          <w:rFonts w:ascii="Times New Roman" w:hAnsi="Times New Roman" w:cs="Times New Roman"/>
+          <w:sz w:val="24"/>
+          <w:szCs w:val="24"/>
+        </w:rPr>
+        <w:t xml:space="preserve"> I learned how to compare many documents against each other. In both the document term matrix and its inverse, I could see the variation in word frequency for each document. For each individual document, I discovered how to </w:t>
+      </w:r>
+      <w:r>
+        <w:rPr>
+          <w:rFonts w:ascii="Times New Roman" w:hAnsi="Times New Roman" w:cs="Times New Roman"/>
+          <w:sz w:val="24"/>
+          <w:szCs w:val="24"/>
+        </w:rPr>
+        <w:t xml:space="preserve">view the term frequency of each </w:t>
+      </w:r>
+      <w:r>
+        <w:rPr>
+          <w:rFonts w:ascii="Times New Roman" w:hAnsi="Times New Roman" w:cs="Times New Roman"/>
+          <w:sz w:val="24"/>
+          <w:szCs w:val="24"/>
+        </w:rPr>
+        <w:lastRenderedPageBreak/>
+        <w:t xml:space="preserve">document. This data then had to be manipulated in R to perform several </w:t>
+      </w:r>
+      <w:r>
+        <w:rPr>
+          <w:rFonts w:ascii="Times New Roman" w:hAnsi="Times New Roman" w:cs="Times New Roman"/>
+          <w:sz w:val="24"/>
+          <w:szCs w:val="24"/>
+        </w:rPr>
+        <w:t xml:space="preserve">functions on it, such as ranking words by frequency or visualizing them in a word cloud. This also required </w:t>
+      </w:r>
+      <w:r>
+        <w:rPr>
+          <w:rFonts w:ascii="Times New Roman" w:hAnsi="Times New Roman" w:cs="Times New Roman"/>
+          <w:sz w:val="24"/>
+          <w:szCs w:val="24"/>
+        </w:rPr>
+        <w:t>cleaning up a dataset, which required a stop words library as well as a punctuation remover</w:t>
+      </w:r>
+      <w:r>
+        <w:rPr>
+          <w:rFonts w:ascii="Times New Roman" w:hAnsi="Times New Roman" w:cs="Times New Roman"/>
+          <w:sz w:val="24"/>
+          <w:szCs w:val="24"/>
+        </w:rPr>
+        <w:t xml:space="preserve"> using regular expression</w:t>
+      </w:r>
+      <w:r>
+        <w:rPr>
+          <w:rFonts w:ascii="Times New Roman" w:hAnsi="Times New Roman" w:cs="Times New Roman"/>
+          <w:sz w:val="24"/>
+          <w:szCs w:val="24"/>
+        </w:rPr>
+        <w:t>s</w:t>
+      </w:r>
+      <w:r>
+        <w:rPr>
+          <w:rFonts w:ascii="Times New Roman" w:hAnsi="Times New Roman" w:cs="Times New Roman"/>
+          <w:sz w:val="24"/>
+          <w:szCs w:val="24"/>
+        </w:rPr>
+        <w:t>.</w:t>
+      </w:r>
+      <w:r>
+        <w:rPr>
+          <w:rFonts w:ascii="Times New Roman" w:hAnsi="Times New Roman" w:cs="Times New Roman"/>
+          <w:sz w:val="24"/>
+          <w:szCs w:val="24"/>
+        </w:rPr>
+        <w:t xml:space="preserve"> This showed that text analytics seeks out meaningful words that are unique to a document, not just repeated words or punctuation.</w:t>
       </w:r>
     </w:p>
     <w:sectPr>

</xml_diff>